<commit_message>
appoved changes in words
</commit_message>
<xml_diff>
--- a/Reports/TFM_Report_Grupo1.docx
+++ b/Reports/TFM_Report_Grupo1.docx
@@ -225,11 +225,30 @@
           <w:highlight w:val="white"/>
         </w:rPr>
       </w:pPr>
-    </w:p>
-    <w:p>
-      <w:pPr>
-        <w:spacing w:line="276" w:lineRule="auto"/>
-        <w:jc w:val="both"/>
+      <w:r>
+        <w:rPr>
+          <w:rFonts w:eastAsia="Quattrocento Sans"/>
+          <w:color w:val="1D2125"/>
+          <w:highlight w:val="white"/>
+        </w:rPr>
+        <w:tab/>
+      </w:r>
+    </w:p>
+    <w:p>
+      <w:pPr>
+        <w:spacing w:line="276" w:lineRule="auto"/>
+        <w:ind w:left="2124"/>
+        <w:rPr>
+          <w:rFonts w:eastAsia="Quattrocento Sans"/>
+          <w:color w:val="1D2125"/>
+          <w:highlight w:val="white"/>
+        </w:rPr>
+      </w:pPr>
+    </w:p>
+    <w:p>
+      <w:pPr>
+        <w:spacing w:line="276" w:lineRule="auto"/>
+        <w:ind w:left="2832"/>
         <w:rPr>
           <w:rFonts w:eastAsia="Quattrocento Sans"/>
           <w:color w:val="1D2125"/>
@@ -269,7 +288,7 @@
           <w:between w:val="nil"/>
         </w:pBdr>
         <w:spacing w:line="276" w:lineRule="auto"/>
-        <w:jc w:val="both"/>
+        <w:ind w:left="3552"/>
         <w:rPr>
           <w:rFonts w:eastAsia="Quattrocento Sans"/>
           <w:color w:val="1D2125"/>
@@ -299,7 +318,7 @@
           <w:between w:val="nil"/>
         </w:pBdr>
         <w:spacing w:line="276" w:lineRule="auto"/>
-        <w:jc w:val="both"/>
+        <w:ind w:left="3552"/>
         <w:rPr>
           <w:rFonts w:eastAsia="Quattrocento Sans"/>
           <w:color w:val="1D2125"/>
@@ -329,7 +348,7 @@
           <w:between w:val="nil"/>
         </w:pBdr>
         <w:spacing w:line="276" w:lineRule="auto"/>
-        <w:jc w:val="both"/>
+        <w:ind w:left="3552"/>
         <w:rPr>
           <w:rFonts w:eastAsia="Quattrocento Sans"/>
           <w:color w:val="1D2125"/>
@@ -342,8 +361,36 @@
           <w:color w:val="1D2125"/>
           <w:highlight w:val="white"/>
         </w:rPr>
-        <w:t xml:space="preserve">Alejandro Minguez Bonache </w:t>
-      </w:r>
+        <w:t xml:space="preserve">Alejandro </w:t>
+      </w:r>
+      <w:proofErr w:type="spellStart"/>
+      <w:r>
+        <w:rPr>
+          <w:rFonts w:eastAsia="Quattrocento Sans"/>
+          <w:color w:val="1D2125"/>
+          <w:highlight w:val="white"/>
+        </w:rPr>
+        <w:t>Minguez</w:t>
+      </w:r>
+      <w:proofErr w:type="spellEnd"/>
+      <w:r>
+        <w:rPr>
+          <w:rFonts w:eastAsia="Quattrocento Sans"/>
+          <w:color w:val="1D2125"/>
+          <w:highlight w:val="white"/>
+        </w:rPr>
+        <w:t xml:space="preserve"> </w:t>
+      </w:r>
+      <w:proofErr w:type="spellStart"/>
+      <w:r>
+        <w:rPr>
+          <w:rFonts w:eastAsia="Quattrocento Sans"/>
+          <w:color w:val="1D2125"/>
+          <w:highlight w:val="white"/>
+        </w:rPr>
+        <w:t>Bonache</w:t>
+      </w:r>
+      <w:proofErr w:type="spellEnd"/>
     </w:p>
     <w:p>
       <w:pPr>
@@ -359,7 +406,7 @@
           <w:between w:val="nil"/>
         </w:pBdr>
         <w:spacing w:line="276" w:lineRule="auto"/>
-        <w:jc w:val="both"/>
+        <w:ind w:left="3552"/>
         <w:rPr>
           <w:rFonts w:eastAsia="Quattrocento Sans"/>
           <w:color w:val="1D2125"/>
@@ -389,7 +436,7 @@
           <w:between w:val="nil"/>
         </w:pBdr>
         <w:spacing w:line="276" w:lineRule="auto"/>
-        <w:jc w:val="both"/>
+        <w:ind w:left="3552"/>
         <w:rPr>
           <w:rFonts w:eastAsia="Quattrocento Sans"/>
           <w:color w:val="1D2125"/>
@@ -419,7 +466,7 @@
           <w:between w:val="nil"/>
         </w:pBdr>
         <w:spacing w:line="276" w:lineRule="auto"/>
-        <w:jc w:val="both"/>
+        <w:ind w:left="3552"/>
         <w:rPr>
           <w:rFonts w:eastAsia="Quattrocento Sans"/>
           <w:color w:val="1D2125"/>
@@ -432,13 +479,13 @@
           <w:color w:val="1D2125"/>
           <w:highlight w:val="white"/>
         </w:rPr>
-        <w:t xml:space="preserve">Antonio Villamayor Delgado </w:t>
-      </w:r>
-    </w:p>
-    <w:p>
-      <w:pPr>
-        <w:spacing w:line="276" w:lineRule="auto"/>
-        <w:jc w:val="both"/>
+        <w:t>Antonio Villamayor Delgado</w:t>
+      </w:r>
+    </w:p>
+    <w:p>
+      <w:pPr>
+        <w:spacing w:line="276" w:lineRule="auto"/>
+        <w:ind w:left="2832"/>
         <w:rPr>
           <w:rFonts w:eastAsia="Quattrocento Sans"/>
           <w:color w:val="1D2125"/>
@@ -456,7 +503,7 @@
           <w:between w:val="nil"/>
         </w:pBdr>
         <w:spacing w:line="276" w:lineRule="auto"/>
-        <w:jc w:val="both"/>
+        <w:ind w:left="2832"/>
         <w:rPr>
           <w:rFonts w:eastAsia="Quattrocento Sans"/>
           <w:color w:val="1D2125"/>
@@ -478,14 +525,6 @@
           <w:highlight w:val="white"/>
         </w:rPr>
         <w:t>:</w:t>
-      </w:r>
-      <w:r>
-        <w:rPr>
-          <w:rFonts w:eastAsia="Quattrocento Sans"/>
-          <w:color w:val="1D2125"/>
-          <w:highlight w:val="white"/>
-        </w:rPr>
-        <w:t xml:space="preserve"> </w:t>
       </w:r>
     </w:p>
     <w:p>
@@ -503,7 +542,7 @@
           <w:between w:val="nil"/>
         </w:pBdr>
         <w:spacing w:line="276" w:lineRule="auto"/>
-        <w:jc w:val="both"/>
+        <w:ind w:left="3552"/>
         <w:rPr>
           <w:rFonts w:ascii="Times New Roman" w:eastAsia="Quattrocento Sans" w:hAnsi="Times New Roman" w:cs="Times New Roman"/>
           <w:color w:val="1D2125"/>
@@ -540,7 +579,7 @@
           <w:between w:val="nil"/>
         </w:pBdr>
         <w:spacing w:line="276" w:lineRule="auto"/>
-        <w:jc w:val="both"/>
+        <w:ind w:left="3552"/>
         <w:rPr>
           <w:rFonts w:ascii="Times New Roman" w:eastAsia="Quattrocento Sans" w:hAnsi="Times New Roman" w:cs="Times New Roman"/>
           <w:color w:val="1D2125"/>
@@ -593,7 +632,7 @@
           <w:between w:val="nil"/>
         </w:pBdr>
         <w:spacing w:line="276" w:lineRule="auto"/>
-        <w:jc w:val="both"/>
+        <w:ind w:left="4608"/>
         <w:rPr>
           <w:rFonts w:eastAsia="Quattrocento Sans"/>
           <w:color w:val="1D2125"/>
@@ -614,30 +653,7 @@
     <w:p>
       <w:pPr>
         <w:spacing w:line="276" w:lineRule="auto"/>
-        <w:jc w:val="both"/>
-        <w:rPr>
-          <w:rFonts w:eastAsia="Quattrocento Sans"/>
-          <w:color w:val="1D2125"/>
-          <w:highlight w:val="white"/>
-          <w:lang w:val="en-US"/>
-        </w:rPr>
-      </w:pPr>
-    </w:p>
-    <w:p>
-      <w:pPr>
-        <w:spacing w:line="276" w:lineRule="auto"/>
-        <w:jc w:val="both"/>
-        <w:rPr>
-          <w:rFonts w:eastAsia="Quattrocento Sans"/>
-          <w:color w:val="1D2125"/>
-          <w:highlight w:val="white"/>
-          <w:lang w:val="en-US"/>
-        </w:rPr>
-      </w:pPr>
-    </w:p>
-    <w:p>
-      <w:pPr>
-        <w:spacing w:line="276" w:lineRule="auto"/>
+        <w:ind w:left="708"/>
         <w:jc w:val="both"/>
         <w:rPr>
           <w:rFonts w:eastAsia="Quattrocento Sans"/>
@@ -799,6 +815,7 @@
           <w:bCs/>
           <w:lang w:val="es-ES"/>
         </w:rPr>
+        <w:lastRenderedPageBreak/>
         <w:t xml:space="preserve">Derechos de autor </w:t>
       </w:r>
     </w:p>
@@ -1279,6 +1296,7 @@
           <w:bCs/>
           <w:lang w:val="es-ES"/>
         </w:rPr>
+        <w:lastRenderedPageBreak/>
         <w:t>Agradecimiento</w:t>
       </w:r>
     </w:p>
@@ -1330,7 +1348,19 @@
         <w:rPr>
           <w:rFonts w:eastAsia="Arial"/>
         </w:rPr>
-        <w:t>En primer lugar, nos gustaría extender nuestro más sincero agradecimiento a Jorge Colomer, Jefe de la Práctica de Aprendizaje Automático, Inteligencia de Negocios y Análisis de Datos, así como Director Comercial en la empresa MRC. A lo largo de todo este verano, ha sido una generosa fuente de inspiración y ayuda. Su orientación y apoyo no pueden ser exagerados.</w:t>
+        <w:t xml:space="preserve">En primer lugar, nos gustaría extender nuestro más sincero agradecimiento a Jorge Colomer, Jefe de la Práctica de Aprendizaje Automático, Inteligencia de Negocios y Análisis de Datos, así como Director Comercial en la empresa MRC. A lo largo de todo este verano, ha sido una generosa fuente de inspiración y ayuda. Su orientación y apoyo </w:t>
+      </w:r>
+      <w:r>
+        <w:rPr>
+          <w:rFonts w:eastAsia="Arial"/>
+        </w:rPr>
+        <w:t>ha sido invaluable</w:t>
+      </w:r>
+      <w:r>
+        <w:rPr>
+          <w:rFonts w:eastAsia="Arial"/>
+        </w:rPr>
+        <w:t>.</w:t>
       </w:r>
     </w:p>
     <w:p>
@@ -1655,6 +1685,7 @@
           <w:b/>
           <w:lang w:val="es-ES"/>
         </w:rPr>
+        <w:lastRenderedPageBreak/>
         <w:t>Resumen</w:t>
       </w:r>
     </w:p>
@@ -1715,7 +1746,14 @@
           <w:rFonts w:eastAsia="Quattrocento Sans"/>
           <w:color w:val="1D2125"/>
         </w:rPr>
-        <w:t xml:space="preserve"> predecir el consumo de energía en Brasil hasta el año 2040 utilizando datos de matrices y balances publicados en el sitio web oficial de OLADE. </w:t>
+        <w:t xml:space="preserve"> predecir el consumo de energía en Brasil hasta el año 2040 utilizando datos de matrices y balances publicados en el sitio web oficial de OLADE</w:t>
+      </w:r>
+      <w:r>
+        <w:rPr>
+          <w:rFonts w:eastAsia="Quattrocento Sans"/>
+          <w:color w:val="1D2125"/>
+        </w:rPr>
+        <w:t xml:space="preserve"> ([1]). </w:t>
       </w:r>
       <w:r>
         <w:rPr>
@@ -2214,6 +2252,7 @@
           <w:bCs/>
           <w:lang w:val="es-ES"/>
         </w:rPr>
+        <w:lastRenderedPageBreak/>
         <w:t>INDICE</w:t>
       </w:r>
     </w:p>
@@ -2260,9 +2299,7 @@
               <w:rFonts w:eastAsiaTheme="minorEastAsia"/>
               <w:b w:val="0"/>
               <w:bCs w:val="0"/>
-              <w:sz w:val="24"/>
-              <w:szCs w:val="24"/>
-              <w:lang w:val="en-ES" w:eastAsia="en-GB"/>
+              <w:lang w:eastAsia="es-BO"/>
             </w:rPr>
           </w:pPr>
           <w:r>
@@ -2289,7 +2326,7 @@
             </w:rPr>
             <w:fldChar w:fldCharType="separate"/>
           </w:r>
-          <w:hyperlink w:anchor="_Toc145973861" w:history="1">
+          <w:hyperlink w:anchor="_Toc145976442" w:history="1">
             <w:r>
               <w:rPr>
                 <w:rStyle w:val="Hyperlink"/>
@@ -2313,7 +2350,7 @@
               <w:rPr>
                 <w:webHidden/>
               </w:rPr>
-              <w:instrText xml:space="preserve"> PAGEREF _Toc145973861 \h </w:instrText>
+              <w:instrText xml:space="preserve"> PAGEREF _Toc145976442 \h </w:instrText>
             </w:r>
             <w:r>
               <w:rPr>
@@ -2347,12 +2384,10 @@
               <w:rFonts w:eastAsiaTheme="minorEastAsia"/>
               <w:b w:val="0"/>
               <w:bCs w:val="0"/>
-              <w:sz w:val="24"/>
-              <w:szCs w:val="24"/>
-              <w:lang w:val="en-ES" w:eastAsia="en-GB"/>
+              <w:lang w:eastAsia="es-BO"/>
             </w:rPr>
           </w:pPr>
-          <w:hyperlink w:anchor="_Toc145973862" w:history="1">
+          <w:hyperlink w:anchor="_Toc145976443" w:history="1">
             <w:r>
               <w:rPr>
                 <w:rStyle w:val="Hyperlink"/>
@@ -2376,7 +2411,7 @@
               <w:rPr>
                 <w:webHidden/>
               </w:rPr>
-              <w:instrText xml:space="preserve"> PAGEREF _Toc145973862 \h </w:instrText>
+              <w:instrText xml:space="preserve"> PAGEREF _Toc145976443 \h </w:instrText>
             </w:r>
             <w:r>
               <w:rPr>
@@ -2412,12 +2447,10 @@
             <w:rPr>
               <w:rFonts w:eastAsiaTheme="minorEastAsia"/>
               <w:noProof/>
-              <w:sz w:val="24"/>
-              <w:szCs w:val="24"/>
-              <w:lang w:val="en-ES" w:eastAsia="en-GB"/>
+              <w:lang w:eastAsia="es-BO"/>
             </w:rPr>
           </w:pPr>
-          <w:hyperlink w:anchor="_Toc145973863" w:history="1">
+          <w:hyperlink w:anchor="_Toc145976444" w:history="1">
             <w:r>
               <w:rPr>
                 <w:rStyle w:val="Hyperlink"/>
@@ -2447,7 +2480,7 @@
                 <w:noProof/>
                 <w:webHidden/>
               </w:rPr>
-              <w:instrText xml:space="preserve"> PAGEREF _Toc145973863 \h </w:instrText>
+              <w:instrText xml:space="preserve"> PAGEREF _Toc145976444 \h </w:instrText>
             </w:r>
             <w:r>
               <w:rPr>
@@ -2487,12 +2520,10 @@
             <w:rPr>
               <w:rFonts w:eastAsiaTheme="minorEastAsia"/>
               <w:noProof/>
-              <w:sz w:val="24"/>
-              <w:szCs w:val="24"/>
-              <w:lang w:val="en-ES" w:eastAsia="en-GB"/>
+              <w:lang w:eastAsia="es-BO"/>
             </w:rPr>
           </w:pPr>
-          <w:hyperlink w:anchor="_Toc145973864" w:history="1">
+          <w:hyperlink w:anchor="_Toc145976445" w:history="1">
             <w:r>
               <w:rPr>
                 <w:rStyle w:val="Hyperlink"/>
@@ -2522,7 +2553,7 @@
                 <w:noProof/>
                 <w:webHidden/>
               </w:rPr>
-              <w:instrText xml:space="preserve"> PAGEREF _Toc145973864 \h </w:instrText>
+              <w:instrText xml:space="preserve"> PAGEREF _Toc145976445 \h </w:instrText>
             </w:r>
             <w:r>
               <w:rPr>
@@ -2562,12 +2593,10 @@
             <w:rPr>
               <w:rFonts w:eastAsiaTheme="minorEastAsia"/>
               <w:noProof/>
-              <w:sz w:val="24"/>
-              <w:szCs w:val="24"/>
-              <w:lang w:val="en-ES" w:eastAsia="en-GB"/>
+              <w:lang w:eastAsia="es-BO"/>
             </w:rPr>
           </w:pPr>
-          <w:hyperlink w:anchor="_Toc145973865" w:history="1">
+          <w:hyperlink w:anchor="_Toc145976446" w:history="1">
             <w:r>
               <w:rPr>
                 <w:rStyle w:val="Hyperlink"/>
@@ -2597,7 +2626,7 @@
                 <w:noProof/>
                 <w:webHidden/>
               </w:rPr>
-              <w:instrText xml:space="preserve"> PAGEREF _Toc145973865 \h </w:instrText>
+              <w:instrText xml:space="preserve"> PAGEREF _Toc145976446 \h </w:instrText>
             </w:r>
             <w:r>
               <w:rPr>
@@ -2637,12 +2666,10 @@
             <w:rPr>
               <w:rFonts w:eastAsiaTheme="minorEastAsia"/>
               <w:noProof/>
-              <w:sz w:val="24"/>
-              <w:szCs w:val="24"/>
-              <w:lang w:val="en-ES" w:eastAsia="en-GB"/>
+              <w:lang w:eastAsia="es-BO"/>
             </w:rPr>
           </w:pPr>
-          <w:hyperlink w:anchor="_Toc145973866" w:history="1">
+          <w:hyperlink w:anchor="_Toc145976447" w:history="1">
             <w:r>
               <w:rPr>
                 <w:rStyle w:val="Hyperlink"/>
@@ -2672,7 +2699,7 @@
                 <w:noProof/>
                 <w:webHidden/>
               </w:rPr>
-              <w:instrText xml:space="preserve"> PAGEREF _Toc145973866 \h </w:instrText>
+              <w:instrText xml:space="preserve"> PAGEREF _Toc145976447 \h </w:instrText>
             </w:r>
             <w:r>
               <w:rPr>
@@ -2710,12 +2737,10 @@
               <w:rFonts w:eastAsiaTheme="minorEastAsia"/>
               <w:b w:val="0"/>
               <w:bCs w:val="0"/>
-              <w:sz w:val="24"/>
-              <w:szCs w:val="24"/>
-              <w:lang w:val="en-ES" w:eastAsia="en-GB"/>
+              <w:lang w:eastAsia="es-BO"/>
             </w:rPr>
           </w:pPr>
-          <w:hyperlink w:anchor="_Toc145973867" w:history="1">
+          <w:hyperlink w:anchor="_Toc145976448" w:history="1">
             <w:r>
               <w:rPr>
                 <w:rStyle w:val="Hyperlink"/>
@@ -2739,7 +2764,7 @@
               <w:rPr>
                 <w:webHidden/>
               </w:rPr>
-              <w:instrText xml:space="preserve"> PAGEREF _Toc145973867 \h </w:instrText>
+              <w:instrText xml:space="preserve"> PAGEREF _Toc145976448 \h </w:instrText>
             </w:r>
             <w:r>
               <w:rPr>
@@ -2775,12 +2800,10 @@
             <w:rPr>
               <w:rFonts w:eastAsiaTheme="minorEastAsia"/>
               <w:noProof/>
-              <w:sz w:val="24"/>
-              <w:szCs w:val="24"/>
-              <w:lang w:val="en-ES" w:eastAsia="en-GB"/>
+              <w:lang w:eastAsia="es-BO"/>
             </w:rPr>
           </w:pPr>
-          <w:hyperlink w:anchor="_Toc145973868" w:history="1">
+          <w:hyperlink w:anchor="_Toc145976449" w:history="1">
             <w:r>
               <w:rPr>
                 <w:rStyle w:val="Hyperlink"/>
@@ -2810,7 +2833,7 @@
                 <w:noProof/>
                 <w:webHidden/>
               </w:rPr>
-              <w:instrText xml:space="preserve"> PAGEREF _Toc145973868 \h </w:instrText>
+              <w:instrText xml:space="preserve"> PAGEREF _Toc145976449 \h </w:instrText>
             </w:r>
             <w:r>
               <w:rPr>
@@ -2850,12 +2873,10 @@
             <w:rPr>
               <w:rFonts w:eastAsiaTheme="minorEastAsia"/>
               <w:noProof/>
-              <w:sz w:val="24"/>
-              <w:szCs w:val="24"/>
-              <w:lang w:val="en-ES" w:eastAsia="en-GB"/>
+              <w:lang w:eastAsia="es-BO"/>
             </w:rPr>
           </w:pPr>
-          <w:hyperlink w:anchor="_Toc145973869" w:history="1">
+          <w:hyperlink w:anchor="_Toc145976450" w:history="1">
             <w:r>
               <w:rPr>
                 <w:rStyle w:val="Hyperlink"/>
@@ -2885,7 +2906,7 @@
                 <w:noProof/>
                 <w:webHidden/>
               </w:rPr>
-              <w:instrText xml:space="preserve"> PAGEREF _Toc145973869 \h </w:instrText>
+              <w:instrText xml:space="preserve"> PAGEREF _Toc145976450 \h </w:instrText>
             </w:r>
             <w:r>
               <w:rPr>
@@ -2925,12 +2946,10 @@
             <w:rPr>
               <w:rFonts w:eastAsiaTheme="minorEastAsia"/>
               <w:noProof/>
-              <w:sz w:val="24"/>
-              <w:szCs w:val="24"/>
-              <w:lang w:val="en-ES" w:eastAsia="en-GB"/>
+              <w:lang w:eastAsia="es-BO"/>
             </w:rPr>
           </w:pPr>
-          <w:hyperlink w:anchor="_Toc145973870" w:history="1">
+          <w:hyperlink w:anchor="_Toc145976451" w:history="1">
             <w:r>
               <w:rPr>
                 <w:rStyle w:val="Hyperlink"/>
@@ -2960,7 +2979,7 @@
                 <w:noProof/>
                 <w:webHidden/>
               </w:rPr>
-              <w:instrText xml:space="preserve"> PAGEREF _Toc145973870 \h </w:instrText>
+              <w:instrText xml:space="preserve"> PAGEREF _Toc145976451 \h </w:instrText>
             </w:r>
             <w:r>
               <w:rPr>
@@ -2998,12 +3017,10 @@
               <w:rFonts w:eastAsiaTheme="minorEastAsia"/>
               <w:b w:val="0"/>
               <w:bCs w:val="0"/>
-              <w:sz w:val="24"/>
-              <w:szCs w:val="24"/>
-              <w:lang w:val="en-ES" w:eastAsia="en-GB"/>
+              <w:lang w:eastAsia="es-BO"/>
             </w:rPr>
           </w:pPr>
-          <w:hyperlink w:anchor="_Toc145973871" w:history="1">
+          <w:hyperlink w:anchor="_Toc145976452" w:history="1">
             <w:r>
               <w:rPr>
                 <w:rStyle w:val="Hyperlink"/>
@@ -3027,7 +3044,7 @@
               <w:rPr>
                 <w:webHidden/>
               </w:rPr>
-              <w:instrText xml:space="preserve"> PAGEREF _Toc145973871 \h </w:instrText>
+              <w:instrText xml:space="preserve"> PAGEREF _Toc145976452 \h </w:instrText>
             </w:r>
             <w:r>
               <w:rPr>
@@ -3063,12 +3080,10 @@
             <w:rPr>
               <w:rFonts w:eastAsiaTheme="minorEastAsia"/>
               <w:noProof/>
-              <w:sz w:val="24"/>
-              <w:szCs w:val="24"/>
-              <w:lang w:val="en-ES" w:eastAsia="en-GB"/>
+              <w:lang w:eastAsia="es-BO"/>
             </w:rPr>
           </w:pPr>
-          <w:hyperlink w:anchor="_Toc145973872" w:history="1">
+          <w:hyperlink w:anchor="_Toc145976453" w:history="1">
             <w:r>
               <w:rPr>
                 <w:rStyle w:val="Hyperlink"/>
@@ -3098,7 +3113,7 @@
                 <w:noProof/>
                 <w:webHidden/>
               </w:rPr>
-              <w:instrText xml:space="preserve"> PAGEREF _Toc145973872 \h </w:instrText>
+              <w:instrText xml:space="preserve"> PAGEREF _Toc145976453 \h </w:instrText>
             </w:r>
             <w:r>
               <w:rPr>
@@ -3138,12 +3153,10 @@
             <w:rPr>
               <w:rFonts w:eastAsiaTheme="minorEastAsia"/>
               <w:noProof/>
-              <w:sz w:val="24"/>
-              <w:szCs w:val="24"/>
-              <w:lang w:val="en-ES" w:eastAsia="en-GB"/>
+              <w:lang w:eastAsia="es-BO"/>
             </w:rPr>
           </w:pPr>
-          <w:hyperlink w:anchor="_Toc145973873" w:history="1">
+          <w:hyperlink w:anchor="_Toc145976454" w:history="1">
             <w:r>
               <w:rPr>
                 <w:rStyle w:val="Hyperlink"/>
@@ -3173,7 +3186,7 @@
                 <w:noProof/>
                 <w:webHidden/>
               </w:rPr>
-              <w:instrText xml:space="preserve"> PAGEREF _Toc145973873 \h </w:instrText>
+              <w:instrText xml:space="preserve"> PAGEREF _Toc145976454 \h </w:instrText>
             </w:r>
             <w:r>
               <w:rPr>
@@ -3211,12 +3224,10 @@
               <w:rFonts w:eastAsiaTheme="minorEastAsia"/>
               <w:b w:val="0"/>
               <w:bCs w:val="0"/>
-              <w:sz w:val="24"/>
-              <w:szCs w:val="24"/>
-              <w:lang w:val="en-ES" w:eastAsia="en-GB"/>
+              <w:lang w:eastAsia="es-BO"/>
             </w:rPr>
           </w:pPr>
-          <w:hyperlink w:anchor="_Toc145973874" w:history="1">
+          <w:hyperlink w:anchor="_Toc145976455" w:history="1">
             <w:r>
               <w:rPr>
                 <w:rStyle w:val="Hyperlink"/>
@@ -3240,7 +3251,7 @@
               <w:rPr>
                 <w:webHidden/>
               </w:rPr>
-              <w:instrText xml:space="preserve"> PAGEREF _Toc145973874 \h </w:instrText>
+              <w:instrText xml:space="preserve"> PAGEREF _Toc145976455 \h </w:instrText>
             </w:r>
             <w:r>
               <w:rPr>
@@ -3276,12 +3287,10 @@
             <w:rPr>
               <w:rFonts w:eastAsiaTheme="minorEastAsia"/>
               <w:noProof/>
-              <w:sz w:val="24"/>
-              <w:szCs w:val="24"/>
-              <w:lang w:val="en-ES" w:eastAsia="en-GB"/>
+              <w:lang w:eastAsia="es-BO"/>
             </w:rPr>
           </w:pPr>
-          <w:hyperlink w:anchor="_Toc145973875" w:history="1">
+          <w:hyperlink w:anchor="_Toc145976456" w:history="1">
             <w:r>
               <w:rPr>
                 <w:rStyle w:val="Hyperlink"/>
@@ -3311,7 +3320,7 @@
                 <w:noProof/>
                 <w:webHidden/>
               </w:rPr>
-              <w:instrText xml:space="preserve"> PAGEREF _Toc145973875 \h </w:instrText>
+              <w:instrText xml:space="preserve"> PAGEREF _Toc145976456 \h </w:instrText>
             </w:r>
             <w:r>
               <w:rPr>
@@ -3351,12 +3360,10 @@
             <w:rPr>
               <w:rFonts w:eastAsiaTheme="minorEastAsia"/>
               <w:noProof/>
-              <w:sz w:val="24"/>
-              <w:szCs w:val="24"/>
-              <w:lang w:val="en-ES" w:eastAsia="en-GB"/>
+              <w:lang w:eastAsia="es-BO"/>
             </w:rPr>
           </w:pPr>
-          <w:hyperlink w:anchor="_Toc145973876" w:history="1">
+          <w:hyperlink w:anchor="_Toc145976457" w:history="1">
             <w:r>
               <w:rPr>
                 <w:rStyle w:val="Hyperlink"/>
@@ -3386,7 +3393,7 @@
                 <w:noProof/>
                 <w:webHidden/>
               </w:rPr>
-              <w:instrText xml:space="preserve"> PAGEREF _Toc145973876 \h </w:instrText>
+              <w:instrText xml:space="preserve"> PAGEREF _Toc145976457 \h </w:instrText>
             </w:r>
             <w:r>
               <w:rPr>
@@ -3419,17 +3426,88 @@
         </w:p>
         <w:p>
           <w:pPr>
+            <w:pStyle w:val="TOC2"/>
+            <w:tabs>
+              <w:tab w:val="right" w:leader="dot" w:pos="8494"/>
+            </w:tabs>
+            <w:rPr>
+              <w:rFonts w:eastAsiaTheme="minorEastAsia"/>
+              <w:noProof/>
+              <w:lang w:eastAsia="es-BO"/>
+            </w:rPr>
+          </w:pPr>
+          <w:hyperlink w:anchor="_Toc145976458" w:history="1">
+            <w:r>
+              <w:rPr>
+                <w:rStyle w:val="Hyperlink"/>
+                <w:rFonts w:ascii="Times New Roman" w:hAnsi="Times New Roman" w:cs="Times New Roman"/>
+                <w:b/>
+                <w:bCs/>
+                <w:noProof/>
+              </w:rPr>
+              <w:t>5.3 Dashboard Interactivo: Visualización datos en Power BI</w:t>
+            </w:r>
+            <w:r>
+              <w:rPr>
+                <w:noProof/>
+                <w:webHidden/>
+              </w:rPr>
+              <w:tab/>
+            </w:r>
+            <w:r>
+              <w:rPr>
+                <w:noProof/>
+                <w:webHidden/>
+              </w:rPr>
+              <w:fldChar w:fldCharType="begin"/>
+            </w:r>
+            <w:r>
+              <w:rPr>
+                <w:noProof/>
+                <w:webHidden/>
+              </w:rPr>
+              <w:instrText xml:space="preserve"> PAGEREF _Toc145976458 \h </w:instrText>
+            </w:r>
+            <w:r>
+              <w:rPr>
+                <w:noProof/>
+                <w:webHidden/>
+              </w:rPr>
+            </w:r>
+            <w:r>
+              <w:rPr>
+                <w:noProof/>
+                <w:webHidden/>
+              </w:rPr>
+              <w:fldChar w:fldCharType="separate"/>
+            </w:r>
+            <w:r>
+              <w:rPr>
+                <w:noProof/>
+                <w:webHidden/>
+              </w:rPr>
+              <w:t>17</w:t>
+            </w:r>
+            <w:r>
+              <w:rPr>
+                <w:noProof/>
+                <w:webHidden/>
+              </w:rPr>
+              <w:fldChar w:fldCharType="end"/>
+            </w:r>
+          </w:hyperlink>
+        </w:p>
+        <w:p>
+          <w:pPr>
             <w:pStyle w:val="TOC1"/>
             <w:rPr>
               <w:rFonts w:eastAsiaTheme="minorEastAsia"/>
               <w:b w:val="0"/>
               <w:bCs w:val="0"/>
-              <w:sz w:val="24"/>
-              <w:szCs w:val="24"/>
-              <w:lang w:val="en-ES" w:eastAsia="en-GB"/>
+              <w:lang w:eastAsia="es-BO"/>
             </w:rPr>
           </w:pPr>
-          <w:hyperlink w:anchor="_Toc145973877" w:history="1">
+          <w:hyperlink w:anchor="_Toc145976459" w:history="1">
             <w:r>
               <w:rPr>
                 <w:rStyle w:val="Hyperlink"/>
@@ -3461,7 +3539,7 @@
               <w:rPr>
                 <w:webHidden/>
               </w:rPr>
-              <w:instrText xml:space="preserve"> PAGEREF _Toc145973877 \h </w:instrText>
+              <w:instrText xml:space="preserve"> PAGEREF _Toc145976459 \h </w:instrText>
             </w:r>
             <w:r>
               <w:rPr>
@@ -3490,17 +3568,88 @@
         </w:p>
         <w:p>
           <w:pPr>
+            <w:pStyle w:val="TOC2"/>
+            <w:tabs>
+              <w:tab w:val="right" w:leader="dot" w:pos="8494"/>
+            </w:tabs>
+            <w:rPr>
+              <w:rFonts w:eastAsiaTheme="minorEastAsia"/>
+              <w:noProof/>
+              <w:lang w:eastAsia="es-BO"/>
+            </w:rPr>
+          </w:pPr>
+          <w:hyperlink w:anchor="_Toc145976460" w:history="1">
+            <w:r>
+              <w:rPr>
+                <w:rStyle w:val="Hyperlink"/>
+                <w:rFonts w:ascii="Times New Roman" w:hAnsi="Times New Roman" w:cs="Times New Roman"/>
+                <w:b/>
+                <w:bCs/>
+                <w:noProof/>
+              </w:rPr>
+              <w:t>6.1 Limitaciones e investigaciones futuras</w:t>
+            </w:r>
+            <w:r>
+              <w:rPr>
+                <w:noProof/>
+                <w:webHidden/>
+              </w:rPr>
+              <w:tab/>
+            </w:r>
+            <w:r>
+              <w:rPr>
+                <w:noProof/>
+                <w:webHidden/>
+              </w:rPr>
+              <w:fldChar w:fldCharType="begin"/>
+            </w:r>
+            <w:r>
+              <w:rPr>
+                <w:noProof/>
+                <w:webHidden/>
+              </w:rPr>
+              <w:instrText xml:space="preserve"> PAGEREF _Toc145976460 \h </w:instrText>
+            </w:r>
+            <w:r>
+              <w:rPr>
+                <w:noProof/>
+                <w:webHidden/>
+              </w:rPr>
+            </w:r>
+            <w:r>
+              <w:rPr>
+                <w:noProof/>
+                <w:webHidden/>
+              </w:rPr>
+              <w:fldChar w:fldCharType="separate"/>
+            </w:r>
+            <w:r>
+              <w:rPr>
+                <w:noProof/>
+                <w:webHidden/>
+              </w:rPr>
+              <w:t>19</w:t>
+            </w:r>
+            <w:r>
+              <w:rPr>
+                <w:noProof/>
+                <w:webHidden/>
+              </w:rPr>
+              <w:fldChar w:fldCharType="end"/>
+            </w:r>
+          </w:hyperlink>
+        </w:p>
+        <w:p>
+          <w:pPr>
             <w:pStyle w:val="TOC1"/>
             <w:rPr>
               <w:rFonts w:eastAsiaTheme="minorEastAsia"/>
               <w:b w:val="0"/>
               <w:bCs w:val="0"/>
-              <w:sz w:val="24"/>
-              <w:szCs w:val="24"/>
-              <w:lang w:val="en-ES" w:eastAsia="en-GB"/>
+              <w:lang w:eastAsia="es-BO"/>
             </w:rPr>
           </w:pPr>
-          <w:hyperlink w:anchor="_Toc145973878" w:history="1">
+          <w:hyperlink w:anchor="_Toc145976461" w:history="1">
             <w:r>
               <w:rPr>
                 <w:rStyle w:val="Hyperlink"/>
@@ -3525,7 +3674,7 @@
               <w:rPr>
                 <w:webHidden/>
               </w:rPr>
-              <w:instrText xml:space="preserve"> PAGEREF _Toc145973878 \h </w:instrText>
+              <w:instrText xml:space="preserve"> PAGEREF _Toc145976461 \h </w:instrText>
             </w:r>
             <w:r>
               <w:rPr>
@@ -3542,7 +3691,7 @@
               <w:rPr>
                 <w:webHidden/>
               </w:rPr>
-              <w:t>18</w:t>
+              <w:t>20</w:t>
             </w:r>
             <w:r>
               <w:rPr>
@@ -3655,7 +3804,7 @@
           <w:color w:val="auto"/>
         </w:rPr>
       </w:pPr>
-      <w:bookmarkStart w:id="0" w:name="_Toc145973861"/>
+      <w:bookmarkStart w:id="0" w:name="_Toc145976442"/>
       <w:r>
         <w:rPr>
           <w:rFonts w:ascii="Times New Roman" w:hAnsi="Times New Roman" w:cs="Times New Roman"/>
@@ -3713,7 +3862,19 @@
         <w:rPr>
           <w:lang w:val="es-ES"/>
         </w:rPr>
-        <w:t>En un mundo cada vez más tenso, los países BRICS (Brasil, Rusia, India, China y Sudáfrica) son los principales productores de energía del mundo, así como los principales consumidores de combustible.</w:t>
+        <w:t>En un mundo cada vez más tenso, los países BRICS (Brasil, Rusia, India, China y Sudáfrica) son los principales productores de energía del mundo, así como los principales consumidores de combustible</w:t>
+      </w:r>
+      <w:r>
+        <w:rPr>
+          <w:lang w:val="es-ES"/>
+        </w:rPr>
+        <w:t xml:space="preserve"> ([9])</w:t>
+      </w:r>
+      <w:r>
+        <w:rPr>
+          <w:lang w:val="es-ES"/>
+        </w:rPr>
+        <w:t>.</w:t>
       </w:r>
     </w:p>
     <w:p>
@@ -3731,7 +3892,19 @@
         <w:rPr>
           <w:lang w:val="es-ES"/>
         </w:rPr>
-        <w:t>El sector energético brasileño ha sido testigo de numerosos cambios tecnológicos y ha evolucionado hasta convertirse en líder mundial en ventas de tecnologías limpias, tanto en el mercado interno como externo. Muchos factores contribuyeron a las actividades innovadoras en su sector eléctrico, que incluyen la contribución tanto del gobierno como de la IED.</w:t>
+        <w:t>El sector energético brasileño ha sido testigo de numerosos cambios tecnológicos y ha evolucionado hasta convertirse en líder mundial en ventas de tecnologías limpias, tanto en el mercado interno como externo</w:t>
+      </w:r>
+      <w:r>
+        <w:rPr>
+          <w:lang w:val="es-ES"/>
+        </w:rPr>
+        <w:t xml:space="preserve"> ([8])</w:t>
+      </w:r>
+      <w:r>
+        <w:rPr>
+          <w:lang w:val="es-ES"/>
+        </w:rPr>
+        <w:t>. Muchos factores contribuyeron a las actividades innovadoras en su sector eléctrico, que incluyen la contribución tanto del gobierno como de la IED.</w:t>
       </w:r>
     </w:p>
     <w:p>
@@ -3993,7 +4166,7 @@
           <w:color w:val="auto"/>
         </w:rPr>
       </w:pPr>
-      <w:bookmarkStart w:id="1" w:name="_Toc145973862"/>
+      <w:bookmarkStart w:id="1" w:name="_Toc145976443"/>
       <w:r>
         <w:rPr>
           <w:rFonts w:ascii="Times New Roman" w:hAnsi="Times New Roman" w:cs="Times New Roman"/>
@@ -4019,7 +4192,7 @@
           <w:szCs w:val="28"/>
         </w:rPr>
       </w:pPr>
-      <w:bookmarkStart w:id="2" w:name="_Toc145973863"/>
+      <w:bookmarkStart w:id="2" w:name="_Toc145976444"/>
       <w:r>
         <w:rPr>
           <w:rFonts w:ascii="Times New Roman" w:hAnsi="Times New Roman" w:cs="Times New Roman"/>
@@ -4181,7 +4354,7 @@
           <w:szCs w:val="28"/>
         </w:rPr>
       </w:pPr>
-      <w:bookmarkStart w:id="3" w:name="_Toc145973864"/>
+      <w:bookmarkStart w:id="3" w:name="_Toc145976445"/>
       <w:r>
         <w:rPr>
           <w:rFonts w:ascii="Times New Roman" w:hAnsi="Times New Roman" w:cs="Times New Roman"/>
@@ -4362,7 +4535,7 @@
           <w:szCs w:val="28"/>
         </w:rPr>
       </w:pPr>
-      <w:bookmarkStart w:id="4" w:name="_Toc145973865"/>
+      <w:bookmarkStart w:id="4" w:name="_Toc145976446"/>
       <w:r>
         <w:rPr>
           <w:rFonts w:ascii="Times New Roman" w:hAnsi="Times New Roman" w:cs="Times New Roman"/>
@@ -4931,7 +5104,7 @@
           <w:szCs w:val="28"/>
         </w:rPr>
       </w:pPr>
-      <w:bookmarkStart w:id="5" w:name="_Toc145973866"/>
+      <w:bookmarkStart w:id="5" w:name="_Toc145976447"/>
       <w:r>
         <w:rPr>
           <w:rFonts w:ascii="Times New Roman" w:hAnsi="Times New Roman" w:cs="Times New Roman"/>
@@ -5005,7 +5178,21 @@
         <w:rPr>
           <w:lang w:val="es-ES"/>
         </w:rPr>
-        <w:t>ARIMA significa media móvil integrada autorregresiva</w:t>
+        <w:t xml:space="preserve">ARIMA significa media </w:t>
+      </w:r>
+      <w:proofErr w:type="gramStart"/>
+      <w:r>
+        <w:rPr>
+          <w:lang w:val="es-ES"/>
+        </w:rPr>
+        <w:t>móvil integrada</w:t>
+      </w:r>
+      <w:proofErr w:type="gramEnd"/>
+      <w:r>
+        <w:rPr>
+          <w:lang w:val="es-ES"/>
+        </w:rPr>
+        <w:t xml:space="preserve"> autorregresiva</w:t>
       </w:r>
       <w:r>
         <w:rPr>
@@ -6058,7 +6245,7 @@
           <w:color w:val="auto"/>
         </w:rPr>
       </w:pPr>
-      <w:bookmarkStart w:id="6" w:name="_Toc145973867"/>
+      <w:bookmarkStart w:id="6" w:name="_Toc145976448"/>
       <w:r>
         <w:rPr>
           <w:rFonts w:ascii="Times New Roman" w:hAnsi="Times New Roman" w:cs="Times New Roman"/>
@@ -6085,7 +6272,7 @@
           <w:szCs w:val="28"/>
         </w:rPr>
       </w:pPr>
-      <w:bookmarkStart w:id="7" w:name="_Toc145973868"/>
+      <w:bookmarkStart w:id="7" w:name="_Toc145976449"/>
       <w:r>
         <w:rPr>
           <w:rFonts w:ascii="Times New Roman" w:hAnsi="Times New Roman" w:cs="Times New Roman"/>
@@ -6124,17 +6311,9 @@
         </w:rPr>
         <w:t>(</w:t>
       </w:r>
-      <w:hyperlink r:id="rId13" w:tgtFrame="_new" w:history="1">
-        <w:r>
-          <w:rPr>
-            <w:rStyle w:val="Hyperlink"/>
-            <w:bdr w:val="single" w:sz="2" w:space="0" w:color="D9D9E3" w:frame="1"/>
-            <w:shd w:val="clear" w:color="auto" w:fill="F7F7F8"/>
-            <w:lang w:val="es-ES"/>
-          </w:rPr>
-          <w:t>https://www.olade.org/</w:t>
-        </w:r>
-      </w:hyperlink>
+      <w:r>
+        <w:t>[1]</w:t>
+      </w:r>
       <w:r>
         <w:rPr>
           <w:color w:val="374151"/>
@@ -6149,7 +6328,7 @@
         </w:rPr>
         <w:t xml:space="preserve">. Este conjunto completo de datos está estructurado en un archivo Excel con varias hojas. Importamos este archivo de Excel directamente desde un repositorio en </w:t>
       </w:r>
-      <w:hyperlink r:id="rId14" w:tgtFrame="_new" w:history="1">
+      <w:hyperlink r:id="rId13" w:tgtFrame="_new" w:history="1">
         <w:r>
           <w:rPr>
             <w:rStyle w:val="Hyperlink"/>
@@ -6208,7 +6387,7 @@
         </w:rPr>
         <w:t>(</w:t>
       </w:r>
-      <w:hyperlink r:id="rId15" w:history="1">
+      <w:hyperlink r:id="rId14" w:history="1">
         <w:r>
           <w:rPr>
             <w:rStyle w:val="Hyperlink"/>
@@ -6301,7 +6480,7 @@
                     </pic:cNvPicPr>
                   </pic:nvPicPr>
                   <pic:blipFill>
-                    <a:blip r:embed="rId16"/>
+                    <a:blip r:embed="rId15"/>
                     <a:stretch>
                       <a:fillRect/>
                     </a:stretch>
@@ -7305,7 +7484,7 @@
           <w:szCs w:val="28"/>
         </w:rPr>
       </w:pPr>
-      <w:bookmarkStart w:id="8" w:name="_Toc145973869"/>
+      <w:bookmarkStart w:id="8" w:name="_Toc145976450"/>
       <w:r>
         <w:rPr>
           <w:rFonts w:ascii="Times New Roman" w:hAnsi="Times New Roman" w:cs="Times New Roman"/>
@@ -7543,16 +7722,20 @@
         <w:rPr>
           <w:lang w:val="es-ES"/>
         </w:rPr>
-        <w:t xml:space="preserve"> </w:t>
-      </w:r>
-      <w:proofErr w:type="spellStart"/>
-      <w:r>
-        <w:rPr>
-          <w:lang w:val="es-ES"/>
-        </w:rPr>
-        <w:t>análsis</w:t>
-      </w:r>
-      <w:proofErr w:type="spellEnd"/>
+        <w:t xml:space="preserve"> anál</w:t>
+      </w:r>
+      <w:r>
+        <w:rPr>
+          <w:lang w:val="es-ES"/>
+        </w:rPr>
+        <w:t>i</w:t>
+      </w:r>
+      <w:r>
+        <w:rPr>
+          <w:lang w:val="es-ES"/>
+        </w:rPr>
+        <w:t>sis</w:t>
+      </w:r>
       <w:r>
         <w:rPr>
           <w:lang w:val="es-ES"/>
@@ -7715,7 +7898,7 @@
           <w:szCs w:val="28"/>
         </w:rPr>
       </w:pPr>
-      <w:bookmarkStart w:id="9" w:name="_Toc145973870"/>
+      <w:bookmarkStart w:id="9" w:name="_Toc145976451"/>
       <w:r>
         <w:rPr>
           <w:rFonts w:ascii="Times New Roman" w:hAnsi="Times New Roman" w:cs="Times New Roman"/>
@@ -7893,19 +8076,20 @@
         <w:rPr>
           <w:lang w:val="es-ES"/>
         </w:rPr>
-        <w:t xml:space="preserve">En nuestro Cuaderno, presentamos nuestro propio código para obtener el Diagrama de </w:t>
-      </w:r>
-    </w:p>
-    <w:p>
-      <w:pPr>
-        <w:tabs>
-          <w:tab w:val="left" w:pos="4750"/>
-        </w:tabs>
-        <w:spacing w:line="276" w:lineRule="auto"/>
-        <w:rPr>
-          <w:lang w:val="es-ES"/>
-        </w:rPr>
-      </w:pPr>
+        <w:t xml:space="preserve">En nuestro </w:t>
+      </w:r>
+      <w:r>
+        <w:rPr>
+          <w:lang w:val="es-ES"/>
+        </w:rPr>
+        <w:t>Notebook</w:t>
+      </w:r>
+      <w:r>
+        <w:rPr>
+          <w:lang w:val="es-ES"/>
+        </w:rPr>
+        <w:t xml:space="preserve">, presentamos nuestro propio código para obtener el Diagrama de </w:t>
+      </w:r>
       <w:proofErr w:type="spellStart"/>
       <w:r>
         <w:rPr>
@@ -7954,7 +8138,7 @@
                     <pic:cNvPicPr/>
                   </pic:nvPicPr>
                   <pic:blipFill>
-                    <a:blip r:embed="rId17"/>
+                    <a:blip r:embed="rId16"/>
                     <a:stretch>
                       <a:fillRect/>
                     </a:stretch>
@@ -8133,7 +8317,7 @@
                     </pic:cNvPicPr>
                   </pic:nvPicPr>
                   <pic:blipFill>
-                    <a:blip r:embed="rId18">
+                    <a:blip r:embed="rId17">
                       <a:extLst>
                         <a:ext uri="{28A0092B-C50C-407E-A947-70E740481C1C}">
                           <a14:useLocalDpi xmlns:a14="http://schemas.microsoft.com/office/drawing/2010/main" val="0"/>
@@ -8264,7 +8448,7 @@
                     </pic:cNvPicPr>
                   </pic:nvPicPr>
                   <pic:blipFill>
-                    <a:blip r:embed="rId19" cstate="print">
+                    <a:blip r:embed="rId18" cstate="print">
                       <a:extLst>
                         <a:ext uri="{28A0092B-C50C-407E-A947-70E740481C1C}">
                           <a14:useLocalDpi xmlns:a14="http://schemas.microsoft.com/office/drawing/2010/main" val="0"/>
@@ -8317,7 +8501,7 @@
                     </pic:cNvPicPr>
                   </pic:nvPicPr>
                   <pic:blipFill>
-                    <a:blip r:embed="rId20" cstate="print">
+                    <a:blip r:embed="rId19" cstate="print">
                       <a:extLst>
                         <a:ext uri="{28A0092B-C50C-407E-A947-70E740481C1C}">
                           <a14:useLocalDpi xmlns:a14="http://schemas.microsoft.com/office/drawing/2010/main" val="0"/>
@@ -8498,7 +8682,7 @@
                     </pic:cNvPicPr>
                   </pic:nvPicPr>
                   <pic:blipFill>
-                    <a:blip r:embed="rId21" cstate="print">
+                    <a:blip r:embed="rId20" cstate="print">
                       <a:extLst>
                         <a:ext uri="{28A0092B-C50C-407E-A947-70E740481C1C}">
                           <a14:useLocalDpi xmlns:a14="http://schemas.microsoft.com/office/drawing/2010/main" val="0"/>
@@ -8573,7 +8757,7 @@
         </w:rPr>
       </w:pPr>
       <w:bookmarkStart w:id="10" w:name="_Toc145845232"/>
-      <w:bookmarkStart w:id="11" w:name="_Toc145973871"/>
+      <w:bookmarkStart w:id="11" w:name="_Toc145976452"/>
       <w:r>
         <w:rPr>
           <w:rFonts w:ascii="Times New Roman" w:hAnsi="Times New Roman" w:cs="Times New Roman"/>
@@ -8581,10 +8765,9 @@
           <w:bCs/>
           <w:color w:val="auto"/>
         </w:rPr>
-        <w:t xml:space="preserve">4. </w:t>
+        <w:t>4.</w:t>
       </w:r>
       <w:bookmarkEnd w:id="10"/>
-      <w:proofErr w:type="spellStart"/>
       <w:r>
         <w:rPr>
           <w:rFonts w:ascii="Times New Roman" w:hAnsi="Times New Roman" w:cs="Times New Roman"/>
@@ -8592,9 +8775,8 @@
           <w:bCs/>
           <w:color w:val="auto"/>
         </w:rPr>
-        <w:t>Deploy</w:t>
-      </w:r>
-      <w:proofErr w:type="spellEnd"/>
+        <w:t xml:space="preserve"> Generar </w:t>
+      </w:r>
       <w:r>
         <w:rPr>
           <w:rFonts w:ascii="Times New Roman" w:hAnsi="Times New Roman" w:cs="Times New Roman"/>
@@ -8602,7 +8784,7 @@
           <w:bCs/>
           <w:color w:val="auto"/>
         </w:rPr>
-        <w:t xml:space="preserve"> Modelo ARIMA (</w:t>
+        <w:t>Modelo ARIMA (</w:t>
       </w:r>
       <w:proofErr w:type="spellStart"/>
       <w:r>
@@ -8659,6 +8841,7 @@
         <w:jc w:val="both"/>
         <w:rPr>
           <w:color w:val="000000" w:themeColor="text1"/>
+          <w:lang w:val="es-ES"/>
         </w:rPr>
       </w:pPr>
       <w:r>
@@ -8671,7 +8854,7 @@
       <w:r>
         <w:rPr>
           <w:color w:val="000000" w:themeColor="text1"/>
-          <w:shd w:val="clear" w:color="auto" w:fill="F7F7F8"/>
+          <w:lang w:val="es-ES"/>
         </w:rPr>
         <w:t>En el cuaderno de código, utilizamos datos escalares y también debemos realizar una transformación inversa durante el proceso de predicción.</w:t>
       </w:r>
@@ -8729,7 +8912,7 @@
         </w:rPr>
       </w:pPr>
       <w:bookmarkStart w:id="12" w:name="_Toc145845234"/>
-      <w:bookmarkStart w:id="13" w:name="_Toc145973872"/>
+      <w:bookmarkStart w:id="13" w:name="_Toc145976453"/>
       <w:r>
         <w:rPr>
           <w:rFonts w:ascii="Times New Roman" w:hAnsi="Times New Roman" w:cs="Times New Roman"/>
@@ -8992,7 +9175,7 @@
                     </pic:cNvPicPr>
                   </pic:nvPicPr>
                   <pic:blipFill>
-                    <a:blip r:embed="rId22">
+                    <a:blip r:embed="rId21">
                       <a:extLst>
                         <a:ext uri="{28A0092B-C50C-407E-A947-70E740481C1C}">
                           <a14:useLocalDpi xmlns:a14="http://schemas.microsoft.com/office/drawing/2010/main" val="0"/>
@@ -9115,6 +9298,7 @@
         <w:t xml:space="preserve"> (</w:t>
       </w:r>
       <w:proofErr w:type="spellStart"/>
+      <w:proofErr w:type="gramStart"/>
       <w:r>
         <w:rPr>
           <w:lang w:val="es-ES"/>
@@ -9122,6 +9306,7 @@
         <w:t>p,q</w:t>
       </w:r>
       <w:proofErr w:type="spellEnd"/>
+      <w:proofErr w:type="gramEnd"/>
       <w:r>
         <w:rPr>
           <w:lang w:val="es-ES"/>
@@ -9262,7 +9447,7 @@
         </w:rPr>
       </w:pPr>
       <w:bookmarkStart w:id="14" w:name="_Toc145845235"/>
-      <w:bookmarkStart w:id="15" w:name="_Toc145973873"/>
+      <w:bookmarkStart w:id="15" w:name="_Toc145976454"/>
       <w:r>
         <w:rPr>
           <w:rFonts w:ascii="Times New Roman" w:hAnsi="Times New Roman" w:cs="Times New Roman"/>
@@ -9361,7 +9546,7 @@
                     <pic:cNvPicPr/>
                   </pic:nvPicPr>
                   <pic:blipFill>
-                    <a:blip r:embed="rId23" cstate="print">
+                    <a:blip r:embed="rId22" cstate="print">
                       <a:extLst>
                         <a:ext uri="{28A0092B-C50C-407E-A947-70E740481C1C}">
                           <a14:useLocalDpi xmlns:a14="http://schemas.microsoft.com/office/drawing/2010/main" val="0"/>
@@ -9407,7 +9592,7 @@
                     <pic:cNvPicPr/>
                   </pic:nvPicPr>
                   <pic:blipFill>
-                    <a:blip r:embed="rId24" cstate="print">
+                    <a:blip r:embed="rId23" cstate="print">
                       <a:extLst>
                         <a:ext uri="{28A0092B-C50C-407E-A947-70E740481C1C}">
                           <a14:useLocalDpi xmlns:a14="http://schemas.microsoft.com/office/drawing/2010/main" val="0"/>
@@ -9448,33 +9633,6 @@
           <w:lang w:val="es-ES"/>
         </w:rPr>
       </w:pPr>
-    </w:p>
-    <w:p>
-      <w:pPr>
-        <w:pBdr>
-          <w:top w:val="single" w:sz="4" w:space="1" w:color="auto"/>
-          <w:left w:val="single" w:sz="4" w:space="4" w:color="auto"/>
-          <w:bottom w:val="single" w:sz="4" w:space="1" w:color="auto"/>
-          <w:right w:val="single" w:sz="4" w:space="4" w:color="auto"/>
-        </w:pBdr>
-        <w:spacing w:line="276" w:lineRule="auto"/>
-        <w:jc w:val="both"/>
-      </w:pPr>
-    </w:p>
-    <w:p>
-      <w:pPr>
-        <w:pBdr>
-          <w:top w:val="single" w:sz="4" w:space="1" w:color="auto"/>
-          <w:left w:val="single" w:sz="4" w:space="4" w:color="auto"/>
-          <w:bottom w:val="single" w:sz="4" w:space="1" w:color="auto"/>
-          <w:right w:val="single" w:sz="4" w:space="4" w:color="auto"/>
-        </w:pBdr>
-        <w:spacing w:line="276" w:lineRule="auto"/>
-        <w:jc w:val="both"/>
-        <w:rPr>
-          <w:lang w:val="es-ES"/>
-        </w:rPr>
-      </w:pPr>
       <w:r>
         <w:rPr>
           <w:noProof/>
@@ -9495,7 +9653,7 @@
                     <pic:cNvPicPr/>
                   </pic:nvPicPr>
                   <pic:blipFill>
-                    <a:blip r:embed="rId25" cstate="print">
+                    <a:blip r:embed="rId24" cstate="print">
                       <a:extLst>
                         <a:ext uri="{28A0092B-C50C-407E-A947-70E740481C1C}">
                           <a14:useLocalDpi xmlns:a14="http://schemas.microsoft.com/office/drawing/2010/main" val="0"/>
@@ -9542,7 +9700,7 @@
                     <pic:cNvPicPr/>
                   </pic:nvPicPr>
                   <pic:blipFill>
-                    <a:blip r:embed="rId26" cstate="print">
+                    <a:blip r:embed="rId25" cstate="print">
                       <a:extLst>
                         <a:ext uri="{28A0092B-C50C-407E-A947-70E740481C1C}">
                           <a14:useLocalDpi xmlns:a14="http://schemas.microsoft.com/office/drawing/2010/main" val="0"/>
@@ -9601,7 +9759,7 @@
                     <pic:cNvPicPr/>
                   </pic:nvPicPr>
                   <pic:blipFill>
-                    <a:blip r:embed="rId27" cstate="print">
+                    <a:blip r:embed="rId26" cstate="print">
                       <a:extLst>
                         <a:ext uri="{28A0092B-C50C-407E-A947-70E740481C1C}">
                           <a14:useLocalDpi xmlns:a14="http://schemas.microsoft.com/office/drawing/2010/main" val="0"/>
@@ -9647,7 +9805,7 @@
                     <pic:cNvPicPr/>
                   </pic:nvPicPr>
                   <pic:blipFill>
-                    <a:blip r:embed="rId28" cstate="print">
+                    <a:blip r:embed="rId27" cstate="print">
                       <a:extLst>
                         <a:ext uri="{28A0092B-C50C-407E-A947-70E740481C1C}">
                           <a14:useLocalDpi xmlns:a14="http://schemas.microsoft.com/office/drawing/2010/main" val="0"/>
@@ -9724,7 +9882,7 @@
                     <pic:cNvPicPr/>
                   </pic:nvPicPr>
                   <pic:blipFill>
-                    <a:blip r:embed="rId29" cstate="print">
+                    <a:blip r:embed="rId28" cstate="print">
                       <a:extLst>
                         <a:ext uri="{28A0092B-C50C-407E-A947-70E740481C1C}">
                           <a14:useLocalDpi xmlns:a14="http://schemas.microsoft.com/office/drawing/2010/main" val="0"/>
@@ -9792,14 +9950,14 @@
         <w:rPr>
           <w:lang w:val="es-ES"/>
         </w:rPr>
-        <w:t xml:space="preserve">Para la fase de validación, utilizamos el conjunto de datos de validación para evaluar la precisión de las predicciones de nuestros modelos. Este proceso implicó comparar los valores predichos generados por nuestros modelos ARIMA con los datos reales en el </w:t>
+        <w:t xml:space="preserve">Para la fase de validación, utilizamos el conjunto de datos de validación para evaluar la precisión de las predicciones de nuestros modelos. Este proceso implicó comparar los valores predichos generados por nuestros modelos ARIMA con los datos reales en el conjunto de validación. Luego, calculamos el Error Porcentual Absoluto Medio (MAPE) para cuantificar el nivel de precisión alcanzado. El MAPE proporcionó información </w:t>
       </w:r>
       <w:r>
         <w:rPr>
           <w:lang w:val="es-ES"/>
         </w:rPr>
         <w:lastRenderedPageBreak/>
-        <w:t>conjunto de validación. Luego, calculamos el Error Porcentual Absoluto Medio (MAPE) para cuantificar el nivel de precisión alcanzado. El MAPE proporcionó información valiosa sobre el rendimiento de los modelos, ayudándonos a comprender cuán bien pueden generalizar hacia datos no vistos. Si el valor del MAPE para cada sector es menor al 10%, podemos considerar que el modelo se ajusta bien. Sin embargo, en algunos sectores (como construcción y consumo no energético), carecemos de datos e información suficientes para emitir un juicio concluyente sobre el ajuste del modelo.</w:t>
+        <w:t>valiosa sobre el rendimiento de los modelos, ayudándonos a comprender cuán bien pueden generalizar hacia datos no vistos. Si el valor del MAPE para cada sector es menor al 10%, podemos considerar que el modelo se ajusta bien. Sin embargo, en algunos sectores (como construcción y consumo no energético), carecemos de datos e información suficientes para emitir un juicio concluyente sobre el ajuste del modelo.</w:t>
       </w:r>
     </w:p>
     <w:p>
@@ -9867,9 +10025,9 @@
           <w:lang w:val="es-ES"/>
         </w:rPr>
         <w:drawing>
-          <wp:inline distT="0" distB="0" distL="0" distR="0" wp14:anchorId="4B50E1CB" wp14:editId="7B39572A">
-            <wp:extent cx="2565990" cy="1710559"/>
-            <wp:effectExtent l="0" t="0" r="0" b="4445"/>
+          <wp:inline distT="0" distB="0" distL="0" distR="0" wp14:anchorId="4B50E1CB" wp14:editId="7CEEB280">
+            <wp:extent cx="2584450" cy="1722866"/>
+            <wp:effectExtent l="0" t="0" r="6350" b="0"/>
             <wp:docPr id="35" name="Picture 35"/>
             <wp:cNvGraphicFramePr>
               <a:graphicFrameLocks xmlns:a="http://schemas.openxmlformats.org/drawingml/2006/main" noChangeAspect="1"/>
@@ -9882,7 +10040,7 @@
                     <pic:cNvPicPr/>
                   </pic:nvPicPr>
                   <pic:blipFill>
-                    <a:blip r:embed="rId30" cstate="print">
+                    <a:blip r:embed="rId29" cstate="print">
                       <a:extLst>
                         <a:ext uri="{28A0092B-C50C-407E-A947-70E740481C1C}">
                           <a14:useLocalDpi xmlns:a14="http://schemas.microsoft.com/office/drawing/2010/main" val="0"/>
@@ -9896,7 +10054,7 @@
                   <pic:spPr>
                     <a:xfrm>
                       <a:off x="0" y="0"/>
-                      <a:ext cx="2591074" cy="1727281"/>
+                      <a:ext cx="2620262" cy="1746740"/>
                     </a:xfrm>
                     <a:prstGeom prst="rect">
                       <a:avLst/>
@@ -9929,7 +10087,7 @@
                     <pic:cNvPicPr/>
                   </pic:nvPicPr>
                   <pic:blipFill>
-                    <a:blip r:embed="rId31" cstate="print">
+                    <a:blip r:embed="rId30" cstate="print">
                       <a:extLst>
                         <a:ext uri="{28A0092B-C50C-407E-A947-70E740481C1C}">
                           <a14:useLocalDpi xmlns:a14="http://schemas.microsoft.com/office/drawing/2010/main" val="0"/>
@@ -9961,9 +10119,9 @@
           <w:lang w:val="es-ES"/>
         </w:rPr>
         <w:drawing>
-          <wp:inline distT="0" distB="0" distL="0" distR="0" wp14:anchorId="03400F83" wp14:editId="4B9FB987">
-            <wp:extent cx="2360427" cy="1573525"/>
-            <wp:effectExtent l="0" t="0" r="1905" b="1905"/>
+          <wp:inline distT="0" distB="0" distL="0" distR="0" wp14:anchorId="03400F83" wp14:editId="36EDA5CD">
+            <wp:extent cx="2590800" cy="1727099"/>
+            <wp:effectExtent l="0" t="0" r="0" b="6985"/>
             <wp:docPr id="34" name="Picture 34"/>
             <wp:cNvGraphicFramePr>
               <a:graphicFrameLocks xmlns:a="http://schemas.openxmlformats.org/drawingml/2006/main" noChangeAspect="1"/>
@@ -9973,6 +10131,53 @@
                 <pic:pic xmlns:pic="http://schemas.openxmlformats.org/drawingml/2006/picture">
                   <pic:nvPicPr>
                     <pic:cNvPr id="34" name="Picture 34"/>
+                    <pic:cNvPicPr/>
+                  </pic:nvPicPr>
+                  <pic:blipFill>
+                    <a:blip r:embed="rId31" cstate="print">
+                      <a:extLst>
+                        <a:ext uri="{28A0092B-C50C-407E-A947-70E740481C1C}">
+                          <a14:useLocalDpi xmlns:a14="http://schemas.microsoft.com/office/drawing/2010/main" val="0"/>
+                        </a:ext>
+                      </a:extLst>
+                    </a:blip>
+                    <a:stretch>
+                      <a:fillRect/>
+                    </a:stretch>
+                  </pic:blipFill>
+                  <pic:spPr>
+                    <a:xfrm>
+                      <a:off x="0" y="0"/>
+                      <a:ext cx="2608268" cy="1738744"/>
+                    </a:xfrm>
+                    <a:prstGeom prst="rect">
+                      <a:avLst/>
+                    </a:prstGeom>
+                  </pic:spPr>
+                </pic:pic>
+              </a:graphicData>
+            </a:graphic>
+          </wp:inline>
+        </w:drawing>
+      </w:r>
+      <w:r>
+        <w:rPr>
+          <w:noProof/>
+          <w:lang w:val="es-ES"/>
+        </w:rPr>
+        <w:drawing>
+          <wp:inline distT="0" distB="0" distL="0" distR="0" wp14:anchorId="7B4CFB2F" wp14:editId="5B0B1566">
+            <wp:extent cx="2730500" cy="1820226"/>
+            <wp:effectExtent l="0" t="0" r="0" b="8890"/>
+            <wp:docPr id="29" name="Picture 29"/>
+            <wp:cNvGraphicFramePr>
+              <a:graphicFrameLocks xmlns:a="http://schemas.openxmlformats.org/drawingml/2006/main" noChangeAspect="1"/>
+            </wp:cNvGraphicFramePr>
+            <a:graphic xmlns:a="http://schemas.openxmlformats.org/drawingml/2006/main">
+              <a:graphicData uri="http://schemas.openxmlformats.org/drawingml/2006/picture">
+                <pic:pic xmlns:pic="http://schemas.openxmlformats.org/drawingml/2006/picture">
+                  <pic:nvPicPr>
+                    <pic:cNvPr id="29" name="Picture 29"/>
                     <pic:cNvPicPr/>
                   </pic:nvPicPr>
                   <pic:blipFill>
@@ -9990,54 +10195,7 @@
                   <pic:spPr>
                     <a:xfrm>
                       <a:off x="0" y="0"/>
-                      <a:ext cx="2366653" cy="1577676"/>
-                    </a:xfrm>
-                    <a:prstGeom prst="rect">
-                      <a:avLst/>
-                    </a:prstGeom>
-                  </pic:spPr>
-                </pic:pic>
-              </a:graphicData>
-            </a:graphic>
-          </wp:inline>
-        </w:drawing>
-      </w:r>
-      <w:r>
-        <w:rPr>
-          <w:noProof/>
-          <w:lang w:val="es-ES"/>
-        </w:rPr>
-        <w:drawing>
-          <wp:inline distT="0" distB="0" distL="0" distR="0" wp14:anchorId="7B4CFB2F" wp14:editId="534D46A4">
-            <wp:extent cx="2498797" cy="1665767"/>
-            <wp:effectExtent l="0" t="0" r="3175" b="0"/>
-            <wp:docPr id="29" name="Picture 29"/>
-            <wp:cNvGraphicFramePr>
-              <a:graphicFrameLocks xmlns:a="http://schemas.openxmlformats.org/drawingml/2006/main" noChangeAspect="1"/>
-            </wp:cNvGraphicFramePr>
-            <a:graphic xmlns:a="http://schemas.openxmlformats.org/drawingml/2006/main">
-              <a:graphicData uri="http://schemas.openxmlformats.org/drawingml/2006/picture">
-                <pic:pic xmlns:pic="http://schemas.openxmlformats.org/drawingml/2006/picture">
-                  <pic:nvPicPr>
-                    <pic:cNvPr id="29" name="Picture 29"/>
-                    <pic:cNvPicPr/>
-                  </pic:nvPicPr>
-                  <pic:blipFill>
-                    <a:blip r:embed="rId33" cstate="print">
-                      <a:extLst>
-                        <a:ext uri="{28A0092B-C50C-407E-A947-70E740481C1C}">
-                          <a14:useLocalDpi xmlns:a14="http://schemas.microsoft.com/office/drawing/2010/main" val="0"/>
-                        </a:ext>
-                      </a:extLst>
-                    </a:blip>
-                    <a:stretch>
-                      <a:fillRect/>
-                    </a:stretch>
-                  </pic:blipFill>
-                  <pic:spPr>
-                    <a:xfrm>
-                      <a:off x="0" y="0"/>
-                      <a:ext cx="2505839" cy="1670461"/>
+                      <a:ext cx="2750453" cy="1833527"/>
                     </a:xfrm>
                     <a:prstGeom prst="rect">
                       <a:avLst/>
@@ -10071,7 +10229,7 @@
                     <pic:cNvPicPr/>
                   </pic:nvPicPr>
                   <pic:blipFill>
-                    <a:blip r:embed="rId34" cstate="print">
+                    <a:blip r:embed="rId33" cstate="print">
                       <a:extLst>
                         <a:ext uri="{28A0092B-C50C-407E-A947-70E740481C1C}">
                           <a14:useLocalDpi xmlns:a14="http://schemas.microsoft.com/office/drawing/2010/main" val="0"/>
@@ -10103,9 +10261,9 @@
           <w:lang w:val="es-ES"/>
         </w:rPr>
         <w:drawing>
-          <wp:inline distT="0" distB="0" distL="0" distR="0" wp14:anchorId="67032F09" wp14:editId="0030679B">
-            <wp:extent cx="2565990" cy="1710559"/>
-            <wp:effectExtent l="0" t="0" r="0" b="4445"/>
+          <wp:inline distT="0" distB="0" distL="0" distR="0" wp14:anchorId="67032F09" wp14:editId="354FA5D6">
+            <wp:extent cx="2571750" cy="1776591"/>
+            <wp:effectExtent l="0" t="0" r="0" b="0"/>
             <wp:docPr id="30" name="Picture 30"/>
             <wp:cNvGraphicFramePr>
               <a:graphicFrameLocks xmlns:a="http://schemas.openxmlformats.org/drawingml/2006/main" noChangeAspect="1"/>
@@ -10117,26 +10275,33 @@
                     <pic:cNvPr id="30" name="Picture 30"/>
                     <pic:cNvPicPr/>
                   </pic:nvPicPr>
-                  <pic:blipFill>
-                    <a:blip r:embed="rId35" cstate="print">
+                  <pic:blipFill rotWithShape="1">
+                    <a:blip r:embed="rId34" cstate="print">
                       <a:extLst>
                         <a:ext uri="{28A0092B-C50C-407E-A947-70E740481C1C}">
                           <a14:useLocalDpi xmlns:a14="http://schemas.microsoft.com/office/drawing/2010/main" val="0"/>
                         </a:ext>
                       </a:extLst>
                     </a:blip>
-                    <a:stretch>
-                      <a:fillRect/>
-                    </a:stretch>
+                    <a:srcRect l="3501"/>
+                    <a:stretch/>
                   </pic:blipFill>
-                  <pic:spPr>
+                  <pic:spPr bwMode="auto">
                     <a:xfrm>
                       <a:off x="0" y="0"/>
-                      <a:ext cx="2571524" cy="1714248"/>
+                      <a:ext cx="2596865" cy="1793941"/>
                     </a:xfrm>
                     <a:prstGeom prst="rect">
                       <a:avLst/>
                     </a:prstGeom>
+                    <a:ln>
+                      <a:noFill/>
+                    </a:ln>
+                    <a:extLst>
+                      <a:ext uri="{53640926-AAD7-44D8-BBD7-CCE9431645EC}">
+                        <a14:shadowObscured xmlns:a14="http://schemas.microsoft.com/office/drawing/2010/main"/>
+                      </a:ext>
+                    </a:extLst>
                   </pic:spPr>
                 </pic:pic>
               </a:graphicData>
@@ -10165,7 +10330,7 @@
                     <pic:cNvPicPr/>
                   </pic:nvPicPr>
                   <pic:blipFill>
-                    <a:blip r:embed="rId36" cstate="print">
+                    <a:blip r:embed="rId35" cstate="print">
                       <a:extLst>
                         <a:ext uri="{28A0092B-C50C-407E-A947-70E740481C1C}">
                           <a14:useLocalDpi xmlns:a14="http://schemas.microsoft.com/office/drawing/2010/main" val="0"/>
@@ -10437,7 +10602,7 @@
           <w:color w:val="auto"/>
         </w:rPr>
       </w:pPr>
-      <w:bookmarkStart w:id="16" w:name="_Toc145973874"/>
+      <w:bookmarkStart w:id="16" w:name="_Toc145976455"/>
       <w:r>
         <w:rPr>
           <w:rFonts w:ascii="Times New Roman" w:hAnsi="Times New Roman" w:cs="Times New Roman"/>
@@ -10462,7 +10627,7 @@
           <w:szCs w:val="28"/>
         </w:rPr>
       </w:pPr>
-      <w:bookmarkStart w:id="17" w:name="_Toc145973875"/>
+      <w:bookmarkStart w:id="17" w:name="_Toc145976456"/>
       <w:r>
         <w:rPr>
           <w:rFonts w:ascii="Times New Roman" w:hAnsi="Times New Roman" w:cs="Times New Roman"/>
@@ -10536,7 +10701,7 @@
                     </pic:cNvPicPr>
                   </pic:nvPicPr>
                   <pic:blipFill>
-                    <a:blip r:embed="rId37">
+                    <a:blip r:embed="rId36">
                       <a:extLst>
                         <a:ext uri="{28A0092B-C50C-407E-A947-70E740481C1C}">
                           <a14:useLocalDpi xmlns:a14="http://schemas.microsoft.com/office/drawing/2010/main" val="0"/>
@@ -10655,7 +10820,7 @@
                     </pic:cNvPicPr>
                   </pic:nvPicPr>
                   <pic:blipFill>
-                    <a:blip r:embed="rId38" cstate="print">
+                    <a:blip r:embed="rId37" cstate="print">
                       <a:extLst>
                         <a:ext uri="{28A0092B-C50C-407E-A947-70E740481C1C}">
                           <a14:useLocalDpi xmlns:a14="http://schemas.microsoft.com/office/drawing/2010/main" val="0"/>
@@ -10781,7 +10946,7 @@
     <w:p>
       <w:pPr>
         <w:spacing w:line="276" w:lineRule="auto"/>
-        <w:jc w:val="both"/>
+        <w:jc w:val="center"/>
         <w:rPr>
           <w:lang w:val="es-ES"/>
         </w:rPr>
@@ -10810,7 +10975,7 @@
                     </pic:cNvPicPr>
                   </pic:nvPicPr>
                   <pic:blipFill>
-                    <a:blip r:embed="rId39" cstate="print">
+                    <a:blip r:embed="rId38" cstate="print">
                       <a:extLst>
                         <a:ext uri="{28A0092B-C50C-407E-A947-70E740481C1C}">
                           <a14:useLocalDpi xmlns:a14="http://schemas.microsoft.com/office/drawing/2010/main" val="0"/>
@@ -10932,7 +11097,12 @@
         <w:rPr>
           <w:lang w:val="en-US"/>
         </w:rPr>
-        <w:instrText xml:space="preserve"> HYPERLINK "http://eroutlook.enerdata.net/brazil-energy-forecast.html" </w:instrText>
+        <w:instrText xml:space="preserve"> HYPERLINK "https://eneroutlook.enerdata.net/brazil-energy-forecast.html" </w:instrText>
+      </w:r>
+      <w:r>
+        <w:rPr>
+          <w:lang w:val="en-US"/>
+        </w:rPr>
       </w:r>
       <w:r>
         <w:rPr>
@@ -10945,7 +11115,7 @@
           <w:rStyle w:val="Hyperlink"/>
           <w:lang w:val="en-US"/>
         </w:rPr>
-        <w:t>eneroutlook</w:t>
+        <w:t>Eneroutlook</w:t>
       </w:r>
       <w:proofErr w:type="spellEnd"/>
       <w:r>
@@ -10953,6 +11123,12 @@
           <w:lang w:val="en-US"/>
         </w:rPr>
         <w:fldChar w:fldCharType="end"/>
+      </w:r>
+      <w:r>
+        <w:rPr>
+          <w:lang w:val="en-US"/>
+        </w:rPr>
+        <w:t>, [10]</w:t>
       </w:r>
       <w:r>
         <w:rPr>
@@ -10985,7 +11161,7 @@
                     </pic:cNvPicPr>
                   </pic:nvPicPr>
                   <pic:blipFill>
-                    <a:blip r:embed="rId40" cstate="print">
+                    <a:blip r:embed="rId39" cstate="print">
                       <a:extLst>
                         <a:ext uri="{28A0092B-C50C-407E-A947-70E740481C1C}">
                           <a14:useLocalDpi xmlns:a14="http://schemas.microsoft.com/office/drawing/2010/main" val="0"/>
@@ -11041,7 +11217,15 @@
           <w:szCs w:val="20"/>
           <w:lang w:val="es-ES"/>
         </w:rPr>
-        <w:t>eneroutlook</w:t>
+        <w:t>Ene</w:t>
+      </w:r>
+      <w:r>
+        <w:rPr>
+          <w:sz w:val="20"/>
+          <w:szCs w:val="20"/>
+          <w:lang w:val="es-ES"/>
+        </w:rPr>
+        <w:t>routlook</w:t>
       </w:r>
       <w:proofErr w:type="spellEnd"/>
     </w:p>
@@ -11066,7 +11250,7 @@
           <w:szCs w:val="28"/>
         </w:rPr>
       </w:pPr>
-      <w:bookmarkStart w:id="18" w:name="_Toc145973876"/>
+      <w:bookmarkStart w:id="18" w:name="_Toc145976457"/>
       <w:r>
         <w:rPr>
           <w:rFonts w:ascii="Times New Roman" w:hAnsi="Times New Roman" w:cs="Times New Roman"/>
@@ -11217,6 +11401,163 @@
             <wp:extent cx="4748981" cy="1609985"/>
             <wp:effectExtent l="0" t="0" r="1270" b="3175"/>
             <wp:docPr id="17" name="Picture 17"/>
+            <wp:cNvGraphicFramePr>
+              <a:graphicFrameLocks xmlns:a="http://schemas.openxmlformats.org/drawingml/2006/main" noChangeAspect="1"/>
+            </wp:cNvGraphicFramePr>
+            <a:graphic xmlns:a="http://schemas.openxmlformats.org/drawingml/2006/main">
+              <a:graphicData uri="http://schemas.openxmlformats.org/drawingml/2006/picture">
+                <pic:pic xmlns:pic="http://schemas.openxmlformats.org/drawingml/2006/picture">
+                  <pic:nvPicPr>
+                    <pic:cNvPr id="1" name=""/>
+                    <pic:cNvPicPr/>
+                  </pic:nvPicPr>
+                  <pic:blipFill>
+                    <a:blip r:embed="rId40"/>
+                    <a:stretch>
+                      <a:fillRect/>
+                    </a:stretch>
+                  </pic:blipFill>
+                  <pic:spPr>
+                    <a:xfrm>
+                      <a:off x="0" y="0"/>
+                      <a:ext cx="4794824" cy="1625527"/>
+                    </a:xfrm>
+                    <a:prstGeom prst="rect">
+                      <a:avLst/>
+                    </a:prstGeom>
+                  </pic:spPr>
+                </pic:pic>
+              </a:graphicData>
+            </a:graphic>
+          </wp:inline>
+        </w:drawing>
+      </w:r>
+    </w:p>
+    <w:p>
+      <w:pPr>
+        <w:spacing w:line="276" w:lineRule="auto"/>
+        <w:jc w:val="both"/>
+        <w:rPr>
+          <w:lang w:val="es-ES"/>
+        </w:rPr>
+      </w:pPr>
+    </w:p>
+    <w:p>
+      <w:pPr>
+        <w:spacing w:line="276" w:lineRule="auto"/>
+        <w:jc w:val="both"/>
+        <w:rPr>
+          <w:lang w:val="es-ES"/>
+        </w:rPr>
+      </w:pPr>
+      <w:r>
+        <w:t xml:space="preserve">Se debe tener en cuenta que </w:t>
+      </w:r>
+      <w:r>
+        <w:rPr>
+          <w:lang w:val="es-ES"/>
+        </w:rPr>
+        <w:t>d</w:t>
+      </w:r>
+      <w:r>
+        <w:rPr>
+          <w:lang w:val="es-ES"/>
+        </w:rPr>
+        <w:t xml:space="preserve">esde 1990, Brasil ha estado desarrollando un programa nuclear como una fuente de energía relativamente </w:t>
+      </w:r>
+      <w:r>
+        <w:rPr>
+          <w:lang w:val="es-ES"/>
+        </w:rPr>
+        <w:t>joven</w:t>
+      </w:r>
+      <w:r>
+        <w:rPr>
+          <w:lang w:val="es-ES"/>
+        </w:rPr>
+        <w:t>, que ha tenido un papel</w:t>
+      </w:r>
+      <w:r>
+        <w:rPr>
+          <w:lang w:val="es-ES"/>
+        </w:rPr>
+        <w:t xml:space="preserve"> desafiante</w:t>
+      </w:r>
+      <w:r>
+        <w:rPr>
+          <w:lang w:val="es-ES"/>
+        </w:rPr>
+        <w:t xml:space="preserve"> </w:t>
+      </w:r>
+      <w:r>
+        <w:rPr>
+          <w:lang w:val="es-ES"/>
+        </w:rPr>
+        <w:t xml:space="preserve">en cuanto a inversiones y </w:t>
+      </w:r>
+      <w:r>
+        <w:rPr>
+          <w:lang w:val="es-ES"/>
+        </w:rPr>
+        <w:t>en la generación de electricidad en el país</w:t>
+      </w:r>
+      <w:r>
+        <w:rPr>
+          <w:lang w:val="es-ES"/>
+        </w:rPr>
+        <w:t>.</w:t>
+      </w:r>
+    </w:p>
+    <w:p>
+      <w:pPr>
+        <w:tabs>
+          <w:tab w:val="left" w:pos="4750"/>
+        </w:tabs>
+        <w:spacing w:line="276" w:lineRule="auto"/>
+        <w:jc w:val="both"/>
+        <w:rPr>
+          <w:lang w:val="es-ES"/>
+        </w:rPr>
+      </w:pPr>
+    </w:p>
+    <w:p>
+      <w:pPr>
+        <w:tabs>
+          <w:tab w:val="left" w:pos="4750"/>
+        </w:tabs>
+        <w:spacing w:line="276" w:lineRule="auto"/>
+        <w:jc w:val="both"/>
+        <w:rPr>
+          <w:lang w:val="es-ES"/>
+        </w:rPr>
+      </w:pPr>
+      <w:r>
+        <w:rPr>
+          <w:lang w:val="es-ES"/>
+        </w:rPr>
+        <w:t>Para comprender la distribución histórica de las fuentes de energía, calculamos la distribución porcentual de cada grupo en relación con el consumo total de energía para cada año. Estos porcentajes se redondearon a números enteros por simplicidad.</w:t>
+      </w:r>
+    </w:p>
+    <w:p>
+      <w:pPr>
+        <w:tabs>
+          <w:tab w:val="left" w:pos="4750"/>
+        </w:tabs>
+        <w:spacing w:line="276" w:lineRule="auto"/>
+        <w:jc w:val="center"/>
+        <w:rPr>
+          <w:lang w:val="es-ES"/>
+        </w:rPr>
+      </w:pPr>
+      <w:r>
+        <w:rPr>
+          <w:noProof/>
+        </w:rPr>
+        <w:drawing>
+          <wp:inline distT="0" distB="0" distL="0" distR="0" wp14:anchorId="7F990E65" wp14:editId="2DCA45B5">
+            <wp:extent cx="4805643" cy="1967856"/>
+            <wp:effectExtent l="0" t="0" r="0" b="1270"/>
+            <wp:docPr id="3" name="Picture 3"/>
             <wp:cNvGraphicFramePr>
               <a:graphicFrameLocks xmlns:a="http://schemas.openxmlformats.org/drawingml/2006/main" noChangeAspect="1"/>
             </wp:cNvGraphicFramePr>
@@ -11236,145 +11577,6 @@
                   <pic:spPr>
                     <a:xfrm>
                       <a:off x="0" y="0"/>
-                      <a:ext cx="4794824" cy="1625527"/>
-                    </a:xfrm>
-                    <a:prstGeom prst="rect">
-                      <a:avLst/>
-                    </a:prstGeom>
-                  </pic:spPr>
-                </pic:pic>
-              </a:graphicData>
-            </a:graphic>
-          </wp:inline>
-        </w:drawing>
-      </w:r>
-    </w:p>
-    <w:p>
-      <w:pPr>
-        <w:tabs>
-          <w:tab w:val="left" w:pos="4750"/>
-        </w:tabs>
-        <w:spacing w:line="276" w:lineRule="auto"/>
-        <w:jc w:val="both"/>
-        <w:rPr>
-          <w:lang w:val="es-ES"/>
-        </w:rPr>
-      </w:pPr>
-    </w:p>
-    <w:p>
-      <w:pPr>
-        <w:spacing w:line="276" w:lineRule="auto"/>
-        <w:jc w:val="both"/>
-        <w:rPr>
-          <w:lang w:val="es-ES"/>
-        </w:rPr>
-      </w:pPr>
-      <w:r>
-        <w:rPr>
-          <w:lang w:val="es-ES"/>
-        </w:rPr>
-        <w:t>Se debe tener</w:t>
-      </w:r>
-      <w:r>
-        <w:rPr>
-          <w:lang w:val="es-ES"/>
-        </w:rPr>
-        <w:t xml:space="preserve"> en cuenta que desde 1990 Brasil ha estado desarrollando </w:t>
-      </w:r>
-      <w:r>
-        <w:rPr>
-          <w:lang w:val="es-ES"/>
-        </w:rPr>
-        <w:t>un</w:t>
-      </w:r>
-      <w:r>
-        <w:rPr>
-          <w:lang w:val="es-ES"/>
-        </w:rPr>
-        <w:t xml:space="preserve"> programa nuclear como una fuente de energía relativamente joven</w:t>
-      </w:r>
-      <w:r>
-        <w:rPr>
-          <w:lang w:val="es-ES"/>
-        </w:rPr>
-        <w:t xml:space="preserve"> que h</w:t>
-      </w:r>
-      <w:r>
-        <w:rPr>
-          <w:lang w:val="es-ES"/>
-        </w:rPr>
-        <w:t>a realizado una contribución significativa a la generación de electricidad en el país.</w:t>
-      </w:r>
-    </w:p>
-    <w:p>
-      <w:pPr>
-        <w:tabs>
-          <w:tab w:val="left" w:pos="4750"/>
-        </w:tabs>
-        <w:spacing w:line="276" w:lineRule="auto"/>
-        <w:jc w:val="both"/>
-        <w:rPr>
-          <w:lang w:val="es-ES"/>
-        </w:rPr>
-      </w:pPr>
-    </w:p>
-    <w:p>
-      <w:pPr>
-        <w:tabs>
-          <w:tab w:val="left" w:pos="4750"/>
-        </w:tabs>
-        <w:spacing w:line="276" w:lineRule="auto"/>
-        <w:jc w:val="both"/>
-        <w:rPr>
-          <w:lang w:val="es-ES"/>
-        </w:rPr>
-      </w:pPr>
-      <w:r>
-        <w:rPr>
-          <w:lang w:val="es-ES"/>
-        </w:rPr>
-        <w:t>Para comprender la distribución histórica de las fuentes de energía, calculamos la distribución porcentual de cada grupo en relación con el consumo total de energía para cada año. Estos porcentajes se redondearon a números enteros por simplicidad.</w:t>
-      </w:r>
-    </w:p>
-    <w:p>
-      <w:pPr>
-        <w:tabs>
-          <w:tab w:val="left" w:pos="4750"/>
-        </w:tabs>
-        <w:spacing w:line="276" w:lineRule="auto"/>
-        <w:jc w:val="both"/>
-        <w:rPr>
-          <w:lang w:val="es-ES"/>
-        </w:rPr>
-      </w:pPr>
-      <w:r>
-        <w:rPr>
-          <w:noProof/>
-        </w:rPr>
-        <w:drawing>
-          <wp:inline distT="0" distB="0" distL="0" distR="0" wp14:anchorId="7F990E65" wp14:editId="2DCA45B5">
-            <wp:extent cx="4805643" cy="1967856"/>
-            <wp:effectExtent l="0" t="0" r="0" b="1270"/>
-            <wp:docPr id="3" name="Picture 3"/>
-            <wp:cNvGraphicFramePr>
-              <a:graphicFrameLocks xmlns:a="http://schemas.openxmlformats.org/drawingml/2006/main" noChangeAspect="1"/>
-            </wp:cNvGraphicFramePr>
-            <a:graphic xmlns:a="http://schemas.openxmlformats.org/drawingml/2006/main">
-              <a:graphicData uri="http://schemas.openxmlformats.org/drawingml/2006/picture">
-                <pic:pic xmlns:pic="http://schemas.openxmlformats.org/drawingml/2006/picture">
-                  <pic:nvPicPr>
-                    <pic:cNvPr id="1" name=""/>
-                    <pic:cNvPicPr/>
-                  </pic:nvPicPr>
-                  <pic:blipFill>
-                    <a:blip r:embed="rId42"/>
-                    <a:stretch>
-                      <a:fillRect/>
-                    </a:stretch>
-                  </pic:blipFill>
-                  <pic:spPr>
-                    <a:xfrm>
-                      <a:off x="0" y="0"/>
                       <a:ext cx="5235963" cy="2144067"/>
                     </a:xfrm>
                     <a:prstGeom prst="rect">
@@ -11455,7 +11657,7 @@
                     </pic:cNvPicPr>
                   </pic:nvPicPr>
                   <pic:blipFill>
-                    <a:blip r:embed="rId43">
+                    <a:blip r:embed="rId42">
                       <a:extLst>
                         <a:ext uri="{28A0092B-C50C-407E-A947-70E740481C1C}">
                           <a14:useLocalDpi xmlns:a14="http://schemas.microsoft.com/office/drawing/2010/main" val="0"/>
@@ -11748,9 +11950,29 @@
         <w:rPr>
           <w:lang w:val="es-ES"/>
         </w:rPr>
-        <w:t>. Estos escenarios se basan en el supuesto de que la distribución de las fuentes de energía seguirá siendo coherente con las tendencias históricas recientes.</w:t>
-      </w:r>
-    </w:p>
+        <w:t xml:space="preserve">. </w:t>
+      </w:r>
+      <w:r>
+        <w:rPr>
+          <w:lang w:val="es-ES"/>
+        </w:rPr>
+        <w:t xml:space="preserve">Este escenario </w:t>
+      </w:r>
+      <w:r>
+        <w:rPr>
+          <w:lang w:val="es-ES"/>
+        </w:rPr>
+        <w:t xml:space="preserve">se basa </w:t>
+      </w:r>
+      <w:bookmarkStart w:id="19" w:name="_Hlk145961756"/>
+      <w:r>
+        <w:rPr>
+          <w:lang w:val="es-ES"/>
+        </w:rPr>
+        <w:t>en el supuesto de que la distribución de las fuentes de energía seguirá siendo coherente con las tendencias históricas recientes.</w:t>
+      </w:r>
+    </w:p>
+    <w:bookmarkEnd w:id="19"/>
     <w:p>
       <w:pPr>
         <w:spacing w:line="276" w:lineRule="auto"/>
@@ -11790,7 +12012,7 @@
                     </pic:cNvPicPr>
                   </pic:nvPicPr>
                   <pic:blipFill>
-                    <a:blip r:embed="rId44" cstate="print">
+                    <a:blip r:embed="rId43" cstate="print">
                       <a:extLst>
                         <a:ext uri="{28A0092B-C50C-407E-A947-70E740481C1C}">
                           <a14:useLocalDpi xmlns:a14="http://schemas.microsoft.com/office/drawing/2010/main" val="0"/>
@@ -11914,7 +12136,36 @@
           <w:lang w:val="es-ES"/>
         </w:rPr>
         <w:lastRenderedPageBreak/>
-        <w:t>Para escenarios futuros de consumo de energía (de 2022 a 2042), observamos varias tendencias clave:</w:t>
+        <w:t>Para escenarios futuros de consumo de energía (de 2022 a 2042), observamos varias tendencias clave</w:t>
+      </w:r>
+      <w:r>
+        <w:rPr>
+          <w:lang w:val="es-ES"/>
+        </w:rPr>
+        <w:t xml:space="preserve"> </w:t>
+      </w:r>
+      <w:commentRangeStart w:id="20"/>
+      <w:r>
+        <w:rPr>
+          <w:highlight w:val="yellow"/>
+          <w:lang w:val="es-ES"/>
+        </w:rPr>
+        <w:t>dentro del modelo</w:t>
+      </w:r>
+      <w:commentRangeEnd w:id="20"/>
+      <w:r>
+        <w:rPr>
+          <w:rStyle w:val="CommentReference"/>
+          <w:rFonts w:asciiTheme="minorHAnsi" w:eastAsiaTheme="minorHAnsi" w:hAnsiTheme="minorHAnsi" w:cstheme="minorBidi"/>
+          <w:lang w:eastAsia="en-US"/>
+        </w:rPr>
+        <w:commentReference w:id="20"/>
+      </w:r>
+      <w:r>
+        <w:rPr>
+          <w:lang w:val="es-ES"/>
+        </w:rPr>
+        <w:t>:</w:t>
       </w:r>
     </w:p>
     <w:p>
@@ -11936,6 +12187,7 @@
           <w:lang w:val="es-ES"/>
         </w:rPr>
       </w:pPr>
+      <w:commentRangeStart w:id="21"/>
       <w:r>
         <w:rPr>
           <w:rFonts w:ascii="Times New Roman" w:hAnsi="Times New Roman" w:cs="Times New Roman"/>
@@ -11944,6 +12196,13 @@
           <w:lang w:val="es-ES"/>
         </w:rPr>
         <w:t>Fuentes basadas en carbono: El consumo de fuentes de energía basadas en carbono (CARBON) se mantiene relativamente estable a lo largo de los años, con una ligera tendencia al alza.</w:t>
+      </w:r>
+      <w:commentRangeEnd w:id="21"/>
+      <w:r>
+        <w:rPr>
+          <w:rStyle w:val="CommentReference"/>
+        </w:rPr>
+        <w:commentReference w:id="21"/>
       </w:r>
     </w:p>
     <w:p>
@@ -12178,7 +12437,25 @@
         <w:rPr>
           <w:lang w:val="es-ES"/>
         </w:rPr>
-        <w:t xml:space="preserve">Estos escenarios pueden servir como herramientas valiosas para las partes interesadas involucradas en la planificación, formulación de políticas y toma de decisiones energéticas. </w:t>
+        <w:t xml:space="preserve">Este escenario </w:t>
+      </w:r>
+      <w:r>
+        <w:rPr>
+          <w:lang w:val="es-ES"/>
+        </w:rPr>
+        <w:t xml:space="preserve">puede servir como herramienta </w:t>
+      </w:r>
+      <w:r>
+        <w:rPr>
+          <w:lang w:val="es-ES"/>
+        </w:rPr>
+        <w:t>válida</w:t>
+      </w:r>
+      <w:r>
+        <w:rPr>
+          <w:lang w:val="es-ES"/>
+        </w:rPr>
+        <w:t xml:space="preserve"> para las partes interesadas involucradas en la planificación, formulación de políticas y toma de decisiones energéticas. </w:t>
       </w:r>
     </w:p>
     <w:p>
@@ -12219,24 +12496,27 @@
     </w:p>
     <w:p>
       <w:pPr>
-        <w:pStyle w:val="Heading1"/>
+        <w:pStyle w:val="Heading2"/>
         <w:rPr>
           <w:rFonts w:ascii="Times New Roman" w:hAnsi="Times New Roman" w:cs="Times New Roman"/>
           <w:b/>
           <w:bCs/>
           <w:color w:val="000000" w:themeColor="text1"/>
-        </w:rPr>
-      </w:pPr>
-      <w:bookmarkStart w:id="19" w:name="_Toc145973877"/>
+          <w:sz w:val="28"/>
+          <w:szCs w:val="28"/>
+        </w:rPr>
+      </w:pPr>
+      <w:bookmarkStart w:id="22" w:name="_Toc145976458"/>
       <w:r>
         <w:rPr>
           <w:rFonts w:ascii="Times New Roman" w:hAnsi="Times New Roman" w:cs="Times New Roman"/>
           <w:b/>
           <w:bCs/>
           <w:color w:val="000000" w:themeColor="text1"/>
-          <w:lang w:val="es-ES"/>
-        </w:rPr>
-        <w:t>6</w:t>
+          <w:sz w:val="28"/>
+          <w:szCs w:val="28"/>
+        </w:rPr>
+        <w:t>5.</w:t>
       </w:r>
       <w:r>
         <w:rPr>
@@ -12244,187 +12524,841 @@
           <w:b/>
           <w:bCs/>
           <w:color w:val="000000" w:themeColor="text1"/>
-        </w:rPr>
-        <w:t>. Conclusiones</w:t>
-      </w:r>
-      <w:bookmarkEnd w:id="19"/>
-    </w:p>
-    <w:p>
-      <w:pPr>
-        <w:rPr>
-          <w:lang w:eastAsia="en-US"/>
-        </w:rPr>
-      </w:pPr>
-    </w:p>
-    <w:p>
-      <w:pPr>
-        <w:tabs>
-          <w:tab w:val="left" w:pos="4750"/>
-        </w:tabs>
-        <w:spacing w:line="276" w:lineRule="auto"/>
-        <w:jc w:val="both"/>
-      </w:pPr>
-      <w:r>
-        <w:t>Este proyecto tenía como objetivo predecir el consumo de energía en Brasil utilizando un modelo ARIMA, el cual fue entrenado con un conjunto de datos que contiene un registro de 52 años de la matriz de balance energético publicada en el sitio web de O</w:t>
-      </w:r>
-      <w:r>
-        <w:t>LADE</w:t>
-      </w:r>
-      <w:r>
-        <w:t xml:space="preserve">. El conjunto de datos consiste en datos de series temporales recopilados anualmente. El modelo ARIMA fue </w:t>
-      </w:r>
-      <w:r>
-        <w:t>desarrollado</w:t>
-      </w:r>
-      <w:r>
-        <w:t xml:space="preserve"> con el 90% de los datos para entrenamiento y el 10% para validación, y predice observaciones para un período adicional de 20 años, hasta el año 2042.</w:t>
-      </w:r>
-    </w:p>
-    <w:p>
-      <w:pPr>
-        <w:tabs>
-          <w:tab w:val="left" w:pos="4750"/>
-        </w:tabs>
-        <w:spacing w:line="276" w:lineRule="auto"/>
-        <w:jc w:val="both"/>
-      </w:pPr>
-    </w:p>
-    <w:p>
-      <w:pPr>
-        <w:tabs>
-          <w:tab w:val="left" w:pos="4750"/>
-        </w:tabs>
-        <w:spacing w:line="276" w:lineRule="auto"/>
-        <w:jc w:val="both"/>
-      </w:pPr>
-      <w:r>
-        <w:t xml:space="preserve">El modelo se construyó con éxito al seleccionar los parámetros (p, d, q) y utilizar el algoritmo de optimización del error porcentual absoluto medio (MAPE) para evaluar el rendimiento del modelo. Los resultados han demostrado un buen rendimiento cuando se aplican y pueden compararse con los resultados publicados en el sitio web oficial. Cabe </w:t>
-      </w:r>
-      <w:r>
-        <w:lastRenderedPageBreak/>
-        <w:t>destacar que esta evaluación depende en gran medida de la elección de los parámetros (p, d, q). Diferentes selecciones de parámetros podrían dar lugar a resultados diferentes.</w:t>
-      </w:r>
-    </w:p>
-    <w:p>
-      <w:pPr>
-        <w:tabs>
-          <w:tab w:val="left" w:pos="4750"/>
-        </w:tabs>
-        <w:spacing w:line="276" w:lineRule="auto"/>
-        <w:jc w:val="both"/>
-      </w:pPr>
-    </w:p>
-    <w:p>
-      <w:pPr>
-        <w:tabs>
-          <w:tab w:val="left" w:pos="4750"/>
-        </w:tabs>
-        <w:spacing w:line="276" w:lineRule="auto"/>
-        <w:jc w:val="both"/>
-        <w:rPr>
+          <w:sz w:val="28"/>
+          <w:szCs w:val="28"/>
+        </w:rPr>
+        <w:t>3</w:t>
+      </w:r>
+      <w:r>
+        <w:rPr>
+          <w:rFonts w:ascii="Times New Roman" w:hAnsi="Times New Roman" w:cs="Times New Roman"/>
           <w:b/>
           <w:bCs/>
-        </w:rPr>
-      </w:pPr>
-      <w:r>
-        <w:rPr>
+          <w:color w:val="000000" w:themeColor="text1"/>
+          <w:sz w:val="28"/>
+          <w:szCs w:val="28"/>
+        </w:rPr>
+        <w:t xml:space="preserve"> </w:t>
+      </w:r>
+      <w:proofErr w:type="spellStart"/>
+      <w:r>
+        <w:rPr>
+          <w:rFonts w:ascii="Times New Roman" w:hAnsi="Times New Roman" w:cs="Times New Roman"/>
           <w:b/>
           <w:bCs/>
-        </w:rPr>
-        <w:t xml:space="preserve">Limitaciones e </w:t>
-      </w:r>
-      <w:r>
-        <w:rPr>
+          <w:color w:val="000000" w:themeColor="text1"/>
+          <w:sz w:val="28"/>
+          <w:szCs w:val="28"/>
+        </w:rPr>
+        <w:t>Dashboard</w:t>
+      </w:r>
+      <w:proofErr w:type="spellEnd"/>
+      <w:r>
+        <w:rPr>
+          <w:rFonts w:ascii="Times New Roman" w:hAnsi="Times New Roman" w:cs="Times New Roman"/>
           <w:b/>
           <w:bCs/>
-          <w:lang w:val="es-ES"/>
-        </w:rPr>
-        <w:t>i</w:t>
-      </w:r>
-      <w:r>
-        <w:rPr>
+          <w:color w:val="000000" w:themeColor="text1"/>
+          <w:sz w:val="28"/>
+          <w:szCs w:val="28"/>
+        </w:rPr>
+        <w:t xml:space="preserve"> Interactivo: Visualización </w:t>
+      </w:r>
+      <w:r>
+        <w:rPr>
+          <w:rFonts w:ascii="Times New Roman" w:hAnsi="Times New Roman" w:cs="Times New Roman"/>
           <w:b/>
           <w:bCs/>
-        </w:rPr>
-        <w:t xml:space="preserve">nvestigaciones </w:t>
-      </w:r>
-      <w:r>
-        <w:rPr>
+          <w:color w:val="000000" w:themeColor="text1"/>
+          <w:sz w:val="28"/>
+          <w:szCs w:val="28"/>
+        </w:rPr>
+        <w:t>datos</w:t>
+      </w:r>
+      <w:r>
+        <w:rPr>
+          <w:rFonts w:ascii="Times New Roman" w:hAnsi="Times New Roman" w:cs="Times New Roman"/>
           <w:b/>
           <w:bCs/>
-          <w:lang w:val="es-ES"/>
-        </w:rPr>
-        <w:t>f</w:t>
-      </w:r>
-      <w:r>
-        <w:rPr>
+          <w:color w:val="000000" w:themeColor="text1"/>
+          <w:sz w:val="28"/>
+          <w:szCs w:val="28"/>
+        </w:rPr>
+        <w:t xml:space="preserve"> en </w:t>
+      </w:r>
+      <w:proofErr w:type="spellStart"/>
+      <w:r>
+        <w:rPr>
+          <w:rFonts w:ascii="Times New Roman" w:hAnsi="Times New Roman" w:cs="Times New Roman"/>
           <w:b/>
           <w:bCs/>
-        </w:rPr>
-        <w:t>uturas:</w:t>
-      </w:r>
-    </w:p>
-    <w:p>
-      <w:pPr>
-        <w:tabs>
-          <w:tab w:val="left" w:pos="4750"/>
-        </w:tabs>
-        <w:spacing w:line="276" w:lineRule="auto"/>
-        <w:jc w:val="both"/>
-      </w:pPr>
-    </w:p>
-    <w:p>
-      <w:pPr>
-        <w:tabs>
-          <w:tab w:val="left" w:pos="4750"/>
-        </w:tabs>
-        <w:spacing w:line="276" w:lineRule="auto"/>
-        <w:jc w:val="both"/>
-      </w:pPr>
-      <w:r>
-        <w:t>En este proyecto, predecimos resultados futuros basados en registros históricos recopilados anualmente. Es posible que el conjunto de datos no sea lo suficientemente extenso cuando se utiliza un análisis univariado. Además, carecemos de información sobre otros factores que afectan al consumo de energía, como el crecimiento de la población, el PIB, el cambio climático, las crisis económicas y los avances tecnológicos en Brasil y América del Sur.</w:t>
-      </w:r>
-    </w:p>
-    <w:p>
-      <w:pPr>
-        <w:tabs>
-          <w:tab w:val="left" w:pos="4750"/>
-        </w:tabs>
-        <w:spacing w:line="276" w:lineRule="auto"/>
-        <w:jc w:val="both"/>
-      </w:pPr>
-    </w:p>
-    <w:p>
-      <w:pPr>
-        <w:tabs>
-          <w:tab w:val="left" w:pos="4750"/>
-        </w:tabs>
-        <w:spacing w:line="276" w:lineRule="auto"/>
-        <w:jc w:val="both"/>
-      </w:pPr>
-      <w:r>
-        <w:t>Para investigaciones futuras: Los resultados de la predicción pueden mejorarse aplicando otros modelos como LSTM, VAR, auto-ARIMA, entre otros. Además, se podría realizar una investigación para explorar el impacto de otros factores en el consumo de energía en Brasil y otros países.</w:t>
-      </w:r>
-    </w:p>
-    <w:p>
-      <w:pPr>
-        <w:tabs>
-          <w:tab w:val="left" w:pos="4750"/>
-        </w:tabs>
-        <w:spacing w:line="276" w:lineRule="auto"/>
-        <w:jc w:val="both"/>
-        <w:rPr>
+          <w:color w:val="000000" w:themeColor="text1"/>
+          <w:sz w:val="28"/>
+          <w:szCs w:val="28"/>
+        </w:rPr>
+        <w:t>Power</w:t>
+      </w:r>
+      <w:proofErr w:type="spellEnd"/>
+      <w:r>
+        <w:rPr>
+          <w:rFonts w:ascii="Times New Roman" w:hAnsi="Times New Roman" w:cs="Times New Roman"/>
           <w:b/>
           <w:bCs/>
-        </w:rPr>
-      </w:pPr>
-    </w:p>
-    <w:p>
-      <w:pPr>
-        <w:rPr>
-          <w:lang w:val="es-ES" w:eastAsia="en-US"/>
-        </w:rPr>
-      </w:pPr>
+          <w:color w:val="000000" w:themeColor="text1"/>
+          <w:sz w:val="28"/>
+          <w:szCs w:val="28"/>
+        </w:rPr>
+        <w:t xml:space="preserve"> BI</w:t>
+      </w:r>
+      <w:bookmarkEnd w:id="22"/>
+      <w:r>
+        <w:rPr>
+          <w:rFonts w:ascii="Times New Roman" w:hAnsi="Times New Roman" w:cs="Times New Roman"/>
+          <w:b/>
+          <w:bCs/>
+          <w:color w:val="000000" w:themeColor="text1"/>
+          <w:sz w:val="28"/>
+          <w:szCs w:val="28"/>
+        </w:rPr>
+        <w:t xml:space="preserve"> </w:t>
+      </w:r>
+    </w:p>
+    <w:p>
+      <w:pPr>
+        <w:tabs>
+          <w:tab w:val="left" w:pos="4750"/>
+        </w:tabs>
+        <w:spacing w:line="276" w:lineRule="auto"/>
+        <w:jc w:val="both"/>
+        <w:rPr>
+          <w:lang w:val="es-ES"/>
+        </w:rPr>
+      </w:pPr>
+    </w:p>
+    <w:p>
+      <w:pPr>
+        <w:tabs>
+          <w:tab w:val="left" w:pos="4750"/>
+        </w:tabs>
+        <w:spacing w:line="276" w:lineRule="auto"/>
+        <w:jc w:val="both"/>
+        <w:rPr>
+          <w:i/>
+          <w:iCs/>
+          <w:lang w:val="es-ES"/>
+        </w:rPr>
+      </w:pPr>
+      <w:commentRangeStart w:id="23"/>
+      <w:r>
+        <w:rPr>
+          <w:i/>
+          <w:iCs/>
+          <w:lang w:val="es-ES"/>
+        </w:rPr>
+        <w:t xml:space="preserve">Aquí seria importante describir brevemente la estructura del </w:t>
+      </w:r>
+      <w:proofErr w:type="spellStart"/>
+      <w:r>
+        <w:rPr>
+          <w:i/>
+          <w:iCs/>
+          <w:lang w:val="es-ES"/>
+        </w:rPr>
+        <w:t>dashboard</w:t>
+      </w:r>
+      <w:proofErr w:type="spellEnd"/>
+      <w:r>
+        <w:rPr>
+          <w:i/>
+          <w:iCs/>
+          <w:lang w:val="es-ES"/>
+        </w:rPr>
+        <w:t xml:space="preserve">, el menú de navegación, un </w:t>
+      </w:r>
+      <w:proofErr w:type="spellStart"/>
+      <w:r>
+        <w:rPr>
+          <w:i/>
+          <w:iCs/>
+          <w:lang w:val="es-ES"/>
+        </w:rPr>
+        <w:t>print</w:t>
+      </w:r>
+      <w:proofErr w:type="spellEnd"/>
+      <w:r>
+        <w:rPr>
+          <w:i/>
+          <w:iCs/>
+          <w:lang w:val="es-ES"/>
+        </w:rPr>
+        <w:t xml:space="preserve"> de como se ve y por supuesto, el link…</w:t>
+      </w:r>
+      <w:commentRangeEnd w:id="23"/>
+      <w:r>
+        <w:rPr>
+          <w:rStyle w:val="CommentReference"/>
+          <w:rFonts w:asciiTheme="minorHAnsi" w:eastAsiaTheme="minorHAnsi" w:hAnsiTheme="minorHAnsi" w:cstheme="minorBidi"/>
+          <w:lang w:eastAsia="en-US"/>
+        </w:rPr>
+        <w:commentReference w:id="23"/>
+      </w:r>
+    </w:p>
+    <w:p>
+      <w:pPr>
+        <w:pStyle w:val="Heading1"/>
+        <w:rPr>
+          <w:rFonts w:ascii="Times New Roman" w:hAnsi="Times New Roman" w:cs="Times New Roman"/>
+          <w:b/>
+          <w:bCs/>
+          <w:color w:val="000000" w:themeColor="text1"/>
+        </w:rPr>
+      </w:pPr>
+      <w:bookmarkStart w:id="24" w:name="_Toc145976459"/>
+      <w:r>
+        <w:rPr>
+          <w:rFonts w:ascii="Times New Roman" w:hAnsi="Times New Roman" w:cs="Times New Roman"/>
+          <w:b/>
+          <w:bCs/>
+          <w:color w:val="000000" w:themeColor="text1"/>
+          <w:lang w:val="es-ES"/>
+        </w:rPr>
+        <w:t>6</w:t>
+      </w:r>
+      <w:r>
+        <w:rPr>
+          <w:rFonts w:ascii="Times New Roman" w:hAnsi="Times New Roman" w:cs="Times New Roman"/>
+          <w:b/>
+          <w:bCs/>
+          <w:color w:val="000000" w:themeColor="text1"/>
+        </w:rPr>
+        <w:t>. Conclusiones</w:t>
+      </w:r>
+      <w:bookmarkEnd w:id="24"/>
+    </w:p>
+    <w:p>
+      <w:pPr>
+        <w:rPr>
+          <w:lang w:eastAsia="en-US"/>
+        </w:rPr>
+      </w:pPr>
+    </w:p>
+    <w:p>
+      <w:pPr>
+        <w:tabs>
+          <w:tab w:val="left" w:pos="4750"/>
+        </w:tabs>
+        <w:spacing w:line="276" w:lineRule="auto"/>
+        <w:jc w:val="both"/>
+      </w:pPr>
+      <w:r>
+        <w:t>Este proyecto tenía como objetivo predecir el consumo de energía en Brasil utilizando un modelo ARIMA, el cual fue entrenado con un conjunto de datos que contiene un registro de 52 años de la matriz de balance energético publicada en el sitio web de O</w:t>
+      </w:r>
+      <w:r>
+        <w:t>LADE</w:t>
+      </w:r>
+      <w:r>
+        <w:t xml:space="preserve">. El conjunto de datos consiste en datos de series temporales recopilados anualmente. El modelo ARIMA fue </w:t>
+      </w:r>
+      <w:r>
+        <w:t>desarrollado</w:t>
+      </w:r>
+      <w:r>
+        <w:t xml:space="preserve"> con el 90% de los datos para entrenamiento y el 10% para validación, y predice </w:t>
+      </w:r>
+      <w:r>
+        <w:t xml:space="preserve">estimaciones </w:t>
+      </w:r>
+      <w:r>
+        <w:t>para un período adicional de 20 años, hasta el año 2042.</w:t>
+      </w:r>
+      <w:r>
+        <w:t xml:space="preserve"> E</w:t>
+      </w:r>
+      <w:r>
+        <w:t xml:space="preserve">stas predicciones </w:t>
+      </w:r>
+      <w:r>
+        <w:t>se basaron</w:t>
+      </w:r>
+      <w:r>
+        <w:t xml:space="preserve"> en </w:t>
+      </w:r>
+      <w:r>
+        <w:t>el supuesto</w:t>
+      </w:r>
+      <w:r>
+        <w:t xml:space="preserve"> de que la distribución de las fuentes de energía seguirá la tendencia histórica.</w:t>
+      </w:r>
+    </w:p>
+    <w:p>
+      <w:pPr>
+        <w:tabs>
+          <w:tab w:val="left" w:pos="4750"/>
+        </w:tabs>
+        <w:spacing w:line="276" w:lineRule="auto"/>
+        <w:jc w:val="both"/>
+      </w:pPr>
+    </w:p>
+    <w:p>
+      <w:pPr>
+        <w:tabs>
+          <w:tab w:val="left" w:pos="4750"/>
+        </w:tabs>
+        <w:spacing w:line="276" w:lineRule="auto"/>
+        <w:jc w:val="both"/>
+      </w:pPr>
+      <w:r>
+        <w:t>El modelo se construyó con éxito al seleccionar los parámetros (p, d, q) y utilizar el algoritmo de optimización del error porcentual absoluto medio (MAPE) para evaluar el rendimiento del modelo. Los resultados han demostrado un buen rendimiento cuando se aplican y pueden compararse con los resultados publicados en el sitio web oficial. Cabe destacar que esta evaluación depende en gran medida de la elección de los parámetros (p, d, q). Diferentes selecciones de parámetros podrían dar lugar a resultados diferentes.</w:t>
+      </w:r>
+    </w:p>
+    <w:p>
+      <w:pPr>
+        <w:tabs>
+          <w:tab w:val="left" w:pos="4750"/>
+        </w:tabs>
+        <w:spacing w:line="276" w:lineRule="auto"/>
+        <w:jc w:val="both"/>
+      </w:pPr>
+    </w:p>
+    <w:p>
+      <w:pPr>
+        <w:tabs>
+          <w:tab w:val="left" w:pos="4750"/>
+        </w:tabs>
+        <w:spacing w:line="276" w:lineRule="auto"/>
+        <w:jc w:val="both"/>
+      </w:pPr>
+      <w:r>
+        <w:t xml:space="preserve">En el transcurso de este proyecto, </w:t>
+      </w:r>
+      <w:r>
+        <w:t xml:space="preserve">hemos adquirido </w:t>
+      </w:r>
+      <w:r>
+        <w:t>conocimientos</w:t>
+      </w:r>
+      <w:r>
+        <w:t xml:space="preserve"> en el campo de la energía, explorando sus múltiples facetas, desde sus fundamentos hasta sus complejas transformaciones</w:t>
+      </w:r>
+      <w:r>
+        <w:t xml:space="preserve">. </w:t>
+      </w:r>
+      <w:r>
+        <w:t xml:space="preserve">La exploración exhaustiva de los datos y la implementación del modelo no solo ampliaron nuestras habilidades técnicas, sino que también nos ha permitido comprender el </w:t>
+      </w:r>
+      <w:r>
+        <w:t xml:space="preserve">desafiante </w:t>
+      </w:r>
+      <w:r>
+        <w:t>panorama energético de Brasil</w:t>
+      </w:r>
+      <w:r>
+        <w:t>, su evolución y las perspectivas a futuro.</w:t>
+      </w:r>
+    </w:p>
+    <w:p>
+      <w:pPr>
+        <w:tabs>
+          <w:tab w:val="left" w:pos="4750"/>
+        </w:tabs>
+        <w:spacing w:line="276" w:lineRule="auto"/>
+        <w:jc w:val="both"/>
+      </w:pPr>
+    </w:p>
+    <w:p>
+      <w:pPr>
+        <w:tabs>
+          <w:tab w:val="left" w:pos="4750"/>
+        </w:tabs>
+        <w:spacing w:line="276" w:lineRule="auto"/>
+        <w:jc w:val="center"/>
+      </w:pPr>
+      <w:r>
+        <w:rPr>
+          <w:noProof/>
+        </w:rPr>
+        <w:drawing>
+          <wp:inline distT="0" distB="0" distL="0" distR="0" wp14:anchorId="5DE6F2FB" wp14:editId="7108147C">
+            <wp:extent cx="5461000" cy="3290356"/>
+            <wp:effectExtent l="0" t="0" r="6350" b="5715"/>
+            <wp:docPr id="10" name="Imagen 10"/>
+            <wp:cNvGraphicFramePr>
+              <a:graphicFrameLocks xmlns:a="http://schemas.openxmlformats.org/drawingml/2006/main" noChangeAspect="1"/>
+            </wp:cNvGraphicFramePr>
+            <a:graphic xmlns:a="http://schemas.openxmlformats.org/drawingml/2006/main">
+              <a:graphicData uri="http://schemas.openxmlformats.org/drawingml/2006/picture">
+                <pic:pic xmlns:pic="http://schemas.openxmlformats.org/drawingml/2006/picture">
+                  <pic:nvPicPr>
+                    <pic:cNvPr id="1" name=""/>
+                    <pic:cNvPicPr/>
+                  </pic:nvPicPr>
+                  <pic:blipFill rotWithShape="1">
+                    <a:blip r:embed="rId48"/>
+                    <a:srcRect l="3881" r="2752"/>
+                    <a:stretch/>
+                  </pic:blipFill>
+                  <pic:spPr bwMode="auto">
+                    <a:xfrm>
+                      <a:off x="0" y="0"/>
+                      <a:ext cx="5477334" cy="3300197"/>
+                    </a:xfrm>
+                    <a:prstGeom prst="rect">
+                      <a:avLst/>
+                    </a:prstGeom>
+                    <a:ln>
+                      <a:noFill/>
+                    </a:ln>
+                    <a:extLst>
+                      <a:ext uri="{53640926-AAD7-44D8-BBD7-CCE9431645EC}">
+                        <a14:shadowObscured xmlns:a14="http://schemas.microsoft.com/office/drawing/2010/main"/>
+                      </a:ext>
+                    </a:extLst>
+                  </pic:spPr>
+                </pic:pic>
+              </a:graphicData>
+            </a:graphic>
+          </wp:inline>
+        </w:drawing>
+      </w:r>
+    </w:p>
+    <w:p>
+      <w:pPr>
+        <w:spacing w:line="276" w:lineRule="auto"/>
+        <w:jc w:val="center"/>
+        <w:rPr>
+          <w:sz w:val="20"/>
+          <w:szCs w:val="20"/>
+        </w:rPr>
+      </w:pPr>
+      <w:r>
+        <w:rPr>
+          <w:sz w:val="20"/>
+          <w:szCs w:val="20"/>
+          <w:lang w:val="es-ES"/>
+        </w:rPr>
+        <w:t>Figura 1</w:t>
+      </w:r>
+      <w:r>
+        <w:rPr>
+          <w:sz w:val="20"/>
+          <w:szCs w:val="20"/>
+          <w:lang w:val="es-ES"/>
+        </w:rPr>
+        <w:t>6</w:t>
+      </w:r>
+      <w:r>
+        <w:rPr>
+          <w:sz w:val="20"/>
+          <w:szCs w:val="20"/>
+          <w:lang w:val="es-ES"/>
+        </w:rPr>
+        <w:t xml:space="preserve">:  </w:t>
+      </w:r>
+      <w:r>
+        <w:rPr>
+          <w:color w:val="000000" w:themeColor="text1"/>
+          <w:sz w:val="20"/>
+          <w:szCs w:val="20"/>
+          <w:shd w:val="clear" w:color="auto" w:fill="F7F7F8"/>
+        </w:rPr>
+        <w:t>Hitos del Panorama Energético de Brasil 1970 - 2021</w:t>
+      </w:r>
+    </w:p>
+    <w:p>
+      <w:pPr>
+        <w:tabs>
+          <w:tab w:val="left" w:pos="4750"/>
+        </w:tabs>
+        <w:spacing w:line="276" w:lineRule="auto"/>
+        <w:jc w:val="center"/>
+      </w:pPr>
+    </w:p>
+    <w:p>
+      <w:pPr>
+        <w:tabs>
+          <w:tab w:val="left" w:pos="4750"/>
+        </w:tabs>
+        <w:spacing w:line="276" w:lineRule="auto"/>
+        <w:jc w:val="center"/>
+      </w:pPr>
+      <w:r>
+        <w:rPr>
+          <w:noProof/>
+        </w:rPr>
+        <w:lastRenderedPageBreak/>
+        <w:drawing>
+          <wp:inline distT="0" distB="0" distL="0" distR="0" wp14:anchorId="0B4C2B7F" wp14:editId="3D84B13C">
+            <wp:extent cx="5670550" cy="2307162"/>
+            <wp:effectExtent l="0" t="0" r="6350" b="0"/>
+            <wp:docPr id="9" name="Imagen 9"/>
+            <wp:cNvGraphicFramePr>
+              <a:graphicFrameLocks xmlns:a="http://schemas.openxmlformats.org/drawingml/2006/main" noChangeAspect="1"/>
+            </wp:cNvGraphicFramePr>
+            <a:graphic xmlns:a="http://schemas.openxmlformats.org/drawingml/2006/main">
+              <a:graphicData uri="http://schemas.openxmlformats.org/drawingml/2006/picture">
+                <pic:pic xmlns:pic="http://schemas.openxmlformats.org/drawingml/2006/picture">
+                  <pic:nvPicPr>
+                    <pic:cNvPr id="1" name=""/>
+                    <pic:cNvPicPr/>
+                  </pic:nvPicPr>
+                  <pic:blipFill rotWithShape="1">
+                    <a:blip r:embed="rId49"/>
+                    <a:srcRect t="22993" b="4682"/>
+                    <a:stretch/>
+                  </pic:blipFill>
+                  <pic:spPr bwMode="auto">
+                    <a:xfrm>
+                      <a:off x="0" y="0"/>
+                      <a:ext cx="5682567" cy="2312051"/>
+                    </a:xfrm>
+                    <a:prstGeom prst="rect">
+                      <a:avLst/>
+                    </a:prstGeom>
+                    <a:ln>
+                      <a:noFill/>
+                    </a:ln>
+                    <a:extLst>
+                      <a:ext uri="{53640926-AAD7-44D8-BBD7-CCE9431645EC}">
+                        <a14:shadowObscured xmlns:a14="http://schemas.microsoft.com/office/drawing/2010/main"/>
+                      </a:ext>
+                    </a:extLst>
+                  </pic:spPr>
+                </pic:pic>
+              </a:graphicData>
+            </a:graphic>
+          </wp:inline>
+        </w:drawing>
+      </w:r>
+    </w:p>
+    <w:p>
+      <w:pPr>
+        <w:spacing w:line="276" w:lineRule="auto"/>
+        <w:jc w:val="center"/>
+        <w:rPr>
+          <w:sz w:val="20"/>
+          <w:szCs w:val="20"/>
+        </w:rPr>
+      </w:pPr>
+      <w:r>
+        <w:rPr>
+          <w:sz w:val="20"/>
+          <w:szCs w:val="20"/>
+          <w:lang w:val="es-ES"/>
+        </w:rPr>
+        <w:t>Figura 1</w:t>
+      </w:r>
+      <w:r>
+        <w:rPr>
+          <w:sz w:val="20"/>
+          <w:szCs w:val="20"/>
+          <w:lang w:val="es-ES"/>
+        </w:rPr>
+        <w:t>7</w:t>
+      </w:r>
+      <w:r>
+        <w:rPr>
+          <w:sz w:val="20"/>
+          <w:szCs w:val="20"/>
+          <w:lang w:val="es-ES"/>
+        </w:rPr>
+        <w:t xml:space="preserve">:  </w:t>
+      </w:r>
+      <w:r>
+        <w:rPr>
+          <w:color w:val="000000" w:themeColor="text1"/>
+          <w:sz w:val="20"/>
+          <w:szCs w:val="20"/>
+          <w:shd w:val="clear" w:color="auto" w:fill="F7F7F8"/>
+        </w:rPr>
+        <w:t xml:space="preserve">Desafíos Energéticos </w:t>
+      </w:r>
+      <w:r>
+        <w:rPr>
+          <w:color w:val="000000" w:themeColor="text1"/>
+          <w:sz w:val="20"/>
+          <w:szCs w:val="20"/>
+          <w:shd w:val="clear" w:color="auto" w:fill="F7F7F8"/>
+        </w:rPr>
+        <w:t xml:space="preserve">de </w:t>
+      </w:r>
+      <w:r>
+        <w:rPr>
+          <w:color w:val="000000" w:themeColor="text1"/>
+          <w:sz w:val="20"/>
+          <w:szCs w:val="20"/>
+          <w:shd w:val="clear" w:color="auto" w:fill="F7F7F8"/>
+        </w:rPr>
+        <w:t>Brasil</w:t>
+      </w:r>
+    </w:p>
+    <w:p>
+      <w:pPr>
+        <w:tabs>
+          <w:tab w:val="left" w:pos="4750"/>
+        </w:tabs>
+        <w:spacing w:line="276" w:lineRule="auto"/>
+        <w:jc w:val="center"/>
+      </w:pPr>
+    </w:p>
+    <w:p>
+      <w:pPr>
+        <w:tabs>
+          <w:tab w:val="left" w:pos="4750"/>
+        </w:tabs>
+        <w:spacing w:line="276" w:lineRule="auto"/>
+        <w:jc w:val="both"/>
+      </w:pPr>
+    </w:p>
+    <w:p>
+      <w:pPr>
+        <w:pStyle w:val="Heading2"/>
+        <w:rPr>
+          <w:rFonts w:ascii="Times New Roman" w:hAnsi="Times New Roman" w:cs="Times New Roman"/>
+          <w:b/>
+          <w:bCs/>
+          <w:color w:val="000000" w:themeColor="text1"/>
+          <w:sz w:val="28"/>
+          <w:szCs w:val="28"/>
+        </w:rPr>
+      </w:pPr>
+      <w:bookmarkStart w:id="25" w:name="_Toc145976460"/>
+      <w:r>
+        <w:rPr>
+          <w:rFonts w:ascii="Times New Roman" w:hAnsi="Times New Roman" w:cs="Times New Roman"/>
+          <w:b/>
+          <w:bCs/>
+          <w:color w:val="000000" w:themeColor="text1"/>
+          <w:sz w:val="28"/>
+          <w:szCs w:val="28"/>
+        </w:rPr>
+        <w:t>6</w:t>
+      </w:r>
+      <w:r>
+        <w:rPr>
+          <w:rFonts w:ascii="Times New Roman" w:hAnsi="Times New Roman" w:cs="Times New Roman"/>
+          <w:b/>
+          <w:bCs/>
+          <w:color w:val="000000" w:themeColor="text1"/>
+          <w:sz w:val="28"/>
+          <w:szCs w:val="28"/>
+        </w:rPr>
+        <w:t>.</w:t>
+      </w:r>
+      <w:r>
+        <w:rPr>
+          <w:rFonts w:ascii="Times New Roman" w:hAnsi="Times New Roman" w:cs="Times New Roman"/>
+          <w:b/>
+          <w:bCs/>
+          <w:color w:val="000000" w:themeColor="text1"/>
+          <w:sz w:val="28"/>
+          <w:szCs w:val="28"/>
+        </w:rPr>
+        <w:t>1</w:t>
+      </w:r>
+      <w:r>
+        <w:rPr>
+          <w:rFonts w:ascii="Times New Roman" w:hAnsi="Times New Roman" w:cs="Times New Roman"/>
+          <w:b/>
+          <w:bCs/>
+          <w:color w:val="000000" w:themeColor="text1"/>
+          <w:sz w:val="28"/>
+          <w:szCs w:val="28"/>
+        </w:rPr>
+        <w:t xml:space="preserve"> </w:t>
+      </w:r>
+      <w:r>
+        <w:rPr>
+          <w:rFonts w:ascii="Times New Roman" w:hAnsi="Times New Roman" w:cs="Times New Roman"/>
+          <w:b/>
+          <w:bCs/>
+          <w:color w:val="000000" w:themeColor="text1"/>
+          <w:sz w:val="28"/>
+          <w:szCs w:val="28"/>
+        </w:rPr>
+        <w:t>Limitaciones e investigaciones futuras</w:t>
+      </w:r>
+      <w:bookmarkEnd w:id="25"/>
+    </w:p>
+    <w:p>
+      <w:pPr>
+        <w:tabs>
+          <w:tab w:val="left" w:pos="4750"/>
+        </w:tabs>
+        <w:spacing w:line="276" w:lineRule="auto"/>
+        <w:jc w:val="both"/>
+      </w:pPr>
+    </w:p>
+    <w:p>
+      <w:pPr>
+        <w:tabs>
+          <w:tab w:val="left" w:pos="4750"/>
+        </w:tabs>
+        <w:spacing w:line="276" w:lineRule="auto"/>
+        <w:jc w:val="both"/>
+        <w:rPr>
+          <w:strike/>
+        </w:rPr>
+      </w:pPr>
+      <w:r>
+        <w:t xml:space="preserve">En este proyecto, predecimos resultados futuros basados en registros históricos recopilados anualmente. Es posible que el conjunto de datos no sea lo suficientemente extenso cuando se utiliza un análisis univariado. </w:t>
+      </w:r>
+    </w:p>
+    <w:p>
+      <w:pPr>
+        <w:tabs>
+          <w:tab w:val="left" w:pos="4750"/>
+        </w:tabs>
+        <w:spacing w:line="276" w:lineRule="auto"/>
+        <w:jc w:val="both"/>
+      </w:pPr>
+    </w:p>
+    <w:p>
+      <w:pPr>
+        <w:tabs>
+          <w:tab w:val="left" w:pos="4750"/>
+        </w:tabs>
+        <w:spacing w:line="276" w:lineRule="auto"/>
+        <w:jc w:val="both"/>
+      </w:pPr>
+      <w:r>
+        <w:t>No obstante, es crucial reconocer que la matriz energética es una entidad dinámica, influida por una multitud de factores socioeconómicos y políticos. Para obtener una visión completa y realista, es esencial considerar los</w:t>
+      </w:r>
+      <w:r>
+        <w:t xml:space="preserve"> distintos</w:t>
+      </w:r>
+      <w:r>
+        <w:t xml:space="preserve"> impulsores, com</w:t>
+      </w:r>
+      <w:r>
+        <w:t>o</w:t>
+      </w:r>
+      <w:r>
+        <w:t xml:space="preserve"> indicadores socioeconómicos, así como las tendencias globales de descarbonización y sostenibilidad. La transición hacia fuentes de energía más limpias y sostenibles podría alterar significativamente las proyecciones.</w:t>
+      </w:r>
+    </w:p>
+    <w:p>
+      <w:pPr>
+        <w:tabs>
+          <w:tab w:val="left" w:pos="4750"/>
+        </w:tabs>
+        <w:spacing w:line="276" w:lineRule="auto"/>
+        <w:jc w:val="both"/>
+      </w:pPr>
+    </w:p>
+    <w:p>
+      <w:pPr>
+        <w:tabs>
+          <w:tab w:val="left" w:pos="4750"/>
+        </w:tabs>
+        <w:spacing w:line="276" w:lineRule="auto"/>
+        <w:jc w:val="center"/>
+      </w:pPr>
+      <w:r>
+        <w:rPr>
+          <w:noProof/>
+        </w:rPr>
+        <w:drawing>
+          <wp:inline distT="0" distB="0" distL="0" distR="0" wp14:anchorId="138AE0CC" wp14:editId="580C87F4">
+            <wp:extent cx="4083050" cy="2330450"/>
+            <wp:effectExtent l="0" t="0" r="0" b="0"/>
+            <wp:docPr id="20" name="Imagen 20"/>
+            <wp:cNvGraphicFramePr>
+              <a:graphicFrameLocks xmlns:a="http://schemas.openxmlformats.org/drawingml/2006/main" noChangeAspect="1"/>
+            </wp:cNvGraphicFramePr>
+            <a:graphic xmlns:a="http://schemas.openxmlformats.org/drawingml/2006/main">
+              <a:graphicData uri="http://schemas.openxmlformats.org/drawingml/2006/picture">
+                <pic:pic xmlns:pic="http://schemas.openxmlformats.org/drawingml/2006/picture">
+                  <pic:nvPicPr>
+                    <pic:cNvPr id="1" name=""/>
+                    <pic:cNvPicPr/>
+                  </pic:nvPicPr>
+                  <pic:blipFill rotWithShape="1">
+                    <a:blip r:embed="rId50"/>
+                    <a:srcRect l="12465" t="7316" r="8749"/>
+                    <a:stretch/>
+                  </pic:blipFill>
+                  <pic:spPr bwMode="auto">
+                    <a:xfrm>
+                      <a:off x="0" y="0"/>
+                      <a:ext cx="4102505" cy="2341554"/>
+                    </a:xfrm>
+                    <a:prstGeom prst="rect">
+                      <a:avLst/>
+                    </a:prstGeom>
+                    <a:ln>
+                      <a:noFill/>
+                    </a:ln>
+                    <a:extLst>
+                      <a:ext uri="{53640926-AAD7-44D8-BBD7-CCE9431645EC}">
+                        <a14:shadowObscured xmlns:a14="http://schemas.microsoft.com/office/drawing/2010/main"/>
+                      </a:ext>
+                    </a:extLst>
+                  </pic:spPr>
+                </pic:pic>
+              </a:graphicData>
+            </a:graphic>
+          </wp:inline>
+        </w:drawing>
+      </w:r>
+    </w:p>
+    <w:p>
+      <w:pPr>
+        <w:spacing w:line="276" w:lineRule="auto"/>
+        <w:jc w:val="center"/>
+        <w:rPr>
+          <w:sz w:val="20"/>
+          <w:szCs w:val="20"/>
+        </w:rPr>
+      </w:pPr>
+      <w:r>
+        <w:rPr>
+          <w:sz w:val="20"/>
+          <w:szCs w:val="20"/>
+          <w:lang w:val="es-ES"/>
+        </w:rPr>
+        <w:t>Figura 1</w:t>
+      </w:r>
+      <w:r>
+        <w:rPr>
+          <w:sz w:val="20"/>
+          <w:szCs w:val="20"/>
+          <w:lang w:val="es-ES"/>
+        </w:rPr>
+        <w:t>8</w:t>
+      </w:r>
+      <w:r>
+        <w:rPr>
+          <w:sz w:val="20"/>
+          <w:szCs w:val="20"/>
+          <w:lang w:val="es-ES"/>
+        </w:rPr>
+        <w:t xml:space="preserve">:  </w:t>
+      </w:r>
+      <w:r>
+        <w:rPr>
+          <w:color w:val="000000" w:themeColor="text1"/>
+          <w:sz w:val="20"/>
+          <w:szCs w:val="20"/>
+          <w:shd w:val="clear" w:color="auto" w:fill="F7F7F8"/>
+        </w:rPr>
+        <w:t>Predicciones hasta 2040 Brasil</w:t>
+      </w:r>
+    </w:p>
+    <w:p>
+      <w:pPr>
+        <w:tabs>
+          <w:tab w:val="left" w:pos="4750"/>
+        </w:tabs>
+        <w:spacing w:line="276" w:lineRule="auto"/>
+        <w:jc w:val="both"/>
+      </w:pPr>
+      <w:r>
+        <w:t xml:space="preserve">Para investigaciones futuras: Los resultados de la predicción pueden mejorarse aplicando otros modelos como LSTM, VAR, auto-ARIMA, entre otros. Además, se podría realizar </w:t>
+      </w:r>
+      <w:r>
+        <w:lastRenderedPageBreak/>
+        <w:t>una investigación para explorar el impacto de otros factores en el consumo de energía en Brasil y otros países.</w:t>
+      </w:r>
     </w:p>
     <w:p>
       <w:pPr>
@@ -12439,7 +13373,12 @@
           <w:lang w:val="es-ES"/>
         </w:rPr>
       </w:pPr>
-      <w:r>
+    </w:p>
+    <w:p>
+      <w:pPr>
+        <w:pStyle w:val="Heading1"/>
+        <w:spacing w:line="276" w:lineRule="auto"/>
+        <w:jc w:val="both"/>
         <w:rPr>
           <w:rFonts w:ascii="Times New Roman" w:hAnsi="Times New Roman" w:cs="Times New Roman"/>
           <w:b/>
@@ -12447,9 +13386,8 @@
           <w:color w:val="auto"/>
           <w:lang w:val="es-ES"/>
         </w:rPr>
-        <w:t> </w:t>
-      </w:r>
-      <w:bookmarkStart w:id="20" w:name="_Toc145973878"/>
+      </w:pPr>
+      <w:bookmarkStart w:id="26" w:name="_Toc145976461"/>
       <w:r>
         <w:rPr>
           <w:rFonts w:ascii="Times New Roman" w:hAnsi="Times New Roman" w:cs="Times New Roman"/>
@@ -12460,7 +13398,7 @@
         </w:rPr>
         <w:t>Referencias bibliográficas/ Anexos</w:t>
       </w:r>
-      <w:bookmarkEnd w:id="20"/>
+      <w:bookmarkEnd w:id="26"/>
     </w:p>
     <w:p>
       <w:pPr>
@@ -12478,7 +13416,25 @@
         <w:rPr>
           <w:color w:val="000000"/>
         </w:rPr>
-        <w:t xml:space="preserve">1. </w:t>
+        <w:t>[</w:t>
+      </w:r>
+      <w:r>
+        <w:rPr>
+          <w:color w:val="000000"/>
+        </w:rPr>
+        <w:t>1</w:t>
+      </w:r>
+      <w:r>
+        <w:rPr>
+          <w:color w:val="000000"/>
+        </w:rPr>
+        <w:t>]</w:t>
+      </w:r>
+      <w:r>
+        <w:rPr>
+          <w:color w:val="000000"/>
+        </w:rPr>
+        <w:t xml:space="preserve">. </w:t>
       </w:r>
       <w:proofErr w:type="spellStart"/>
       <w:r>
@@ -12522,7 +13478,7 @@
         </w:rPr>
         <w:t xml:space="preserve">: </w:t>
       </w:r>
-      <w:hyperlink r:id="rId45" w:history="1">
+      <w:hyperlink r:id="rId51" w:history="1">
         <w:r>
           <w:rPr>
             <w:rStyle w:val="Hyperlink"/>
@@ -12543,7 +13499,25 @@
         <w:rPr>
           <w:color w:val="000000"/>
         </w:rPr>
-        <w:t xml:space="preserve">2. Ibge.gov. (2019). Proyecciones de población/Tablas, de Ibge.gov </w:t>
+        <w:t>[</w:t>
+      </w:r>
+      <w:r>
+        <w:rPr>
+          <w:color w:val="000000"/>
+        </w:rPr>
+        <w:t>2</w:t>
+      </w:r>
+      <w:r>
+        <w:rPr>
+          <w:color w:val="000000"/>
+        </w:rPr>
+        <w:t>]</w:t>
+      </w:r>
+      <w:r>
+        <w:rPr>
+          <w:color w:val="000000"/>
+        </w:rPr>
+        <w:t xml:space="preserve">. Ibge.gov. (2019). Proyecciones de población/Tablas, de Ibge.gov </w:t>
       </w:r>
       <w:proofErr w:type="spellStart"/>
       <w:r>
@@ -12559,14 +13533,30 @@
         </w:rPr>
         <w:t xml:space="preserve">: </w:t>
       </w:r>
-      <w:hyperlink r:id="rId46" w:history="1">
+      <w:hyperlink r:id="rId52" w:history="1">
         <w:r>
           <w:rPr>
             <w:rStyle w:val="Hyperlink"/>
             <w:rFonts w:eastAsiaTheme="majorEastAsia"/>
             <w:color w:val="0563C1"/>
           </w:rPr>
-          <w:t>https://www.ibge.gov.br</w:t>
+          <w:t>https://www.ibge</w:t>
+        </w:r>
+        <w:r>
+          <w:rPr>
+            <w:rStyle w:val="Hyperlink"/>
+            <w:rFonts w:eastAsiaTheme="majorEastAsia"/>
+            <w:color w:val="0563C1"/>
+          </w:rPr>
+          <w:t>.</w:t>
+        </w:r>
+        <w:r>
+          <w:rPr>
+            <w:rStyle w:val="Hyperlink"/>
+            <w:rFonts w:eastAsiaTheme="majorEastAsia"/>
+            <w:color w:val="0563C1"/>
+          </w:rPr>
+          <w:t>gov.br</w:t>
         </w:r>
       </w:hyperlink>
     </w:p>
@@ -12584,9 +13574,30 @@
           <w:color w:val="000000"/>
           <w:lang w:val="en-US"/>
         </w:rPr>
-        <w:t xml:space="preserve">3. PWC. (2022). The World in 2050, de PWC website: </w:t>
-      </w:r>
-      <w:hyperlink r:id="rId47" w:history="1">
+        <w:t>[</w:t>
+      </w:r>
+      <w:r>
+        <w:rPr>
+          <w:color w:val="000000"/>
+          <w:lang w:val="en-US"/>
+        </w:rPr>
+        <w:t>3</w:t>
+      </w:r>
+      <w:r>
+        <w:rPr>
+          <w:color w:val="000000"/>
+          <w:lang w:val="en-US"/>
+        </w:rPr>
+        <w:t>]</w:t>
+      </w:r>
+      <w:r>
+        <w:rPr>
+          <w:color w:val="000000"/>
+          <w:lang w:val="en-US"/>
+        </w:rPr>
+        <w:t xml:space="preserve">. PWC. (2022). The World in 2050, de PWC website: </w:t>
+      </w:r>
+      <w:hyperlink r:id="rId53" w:history="1">
         <w:r>
           <w:rPr>
             <w:rStyle w:val="Hyperlink"/>
@@ -12618,9 +13629,30 @@
           <w:color w:val="000000"/>
           <w:lang w:val="en-US"/>
         </w:rPr>
-        <w:t xml:space="preserve">4. IMF. (2023). World Economic Outlook Database, de IMF website: </w:t>
-      </w:r>
-      <w:hyperlink r:id="rId48" w:history="1">
+        <w:t>[</w:t>
+      </w:r>
+      <w:r>
+        <w:rPr>
+          <w:color w:val="000000"/>
+          <w:lang w:val="en-US"/>
+        </w:rPr>
+        <w:t>4</w:t>
+      </w:r>
+      <w:r>
+        <w:rPr>
+          <w:color w:val="000000"/>
+          <w:lang w:val="en-US"/>
+        </w:rPr>
+        <w:t>]</w:t>
+      </w:r>
+      <w:r>
+        <w:rPr>
+          <w:color w:val="000000"/>
+          <w:lang w:val="en-US"/>
+        </w:rPr>
+        <w:t xml:space="preserve">. IMF. (2023). World Economic Outlook Database, de IMF website: </w:t>
+      </w:r>
+      <w:hyperlink r:id="rId54" w:history="1">
         <w:r>
           <w:rPr>
             <w:rStyle w:val="Hyperlink"/>
@@ -12652,41 +13684,62 @@
           <w:color w:val="000000"/>
           <w:lang w:val="en-US"/>
         </w:rPr>
-        <w:t xml:space="preserve">5. </w:t>
-      </w:r>
-      <w:proofErr w:type="spellStart"/>
+        <w:t>[</w:t>
+      </w:r>
       <w:r>
         <w:rPr>
           <w:color w:val="000000"/>
           <w:lang w:val="en-US"/>
         </w:rPr>
-        <w:t>Knoema</w:t>
-      </w:r>
-      <w:proofErr w:type="spellEnd"/>
+        <w:t>5</w:t>
+      </w:r>
       <w:r>
         <w:rPr>
           <w:color w:val="000000"/>
           <w:lang w:val="en-US"/>
         </w:rPr>
-        <w:t xml:space="preserve">. (2022). Brazil Inflation Forecast 2019-2024 and up to 2060, de </w:t>
-      </w:r>
-      <w:proofErr w:type="spellStart"/>
+        <w:t>]</w:t>
+      </w:r>
       <w:r>
         <w:rPr>
           <w:color w:val="000000"/>
           <w:lang w:val="en-US"/>
         </w:rPr>
-        <w:t>Knoema</w:t>
-      </w:r>
-      <w:proofErr w:type="spellEnd"/>
+        <w:t xml:space="preserve">. </w:t>
+      </w:r>
+      <w:proofErr w:type="spellStart"/>
       <w:r>
         <w:rPr>
           <w:color w:val="000000"/>
           <w:lang w:val="en-US"/>
         </w:rPr>
+        <w:t>Knoema</w:t>
+      </w:r>
+      <w:proofErr w:type="spellEnd"/>
+      <w:r>
+        <w:rPr>
+          <w:color w:val="000000"/>
+          <w:lang w:val="en-US"/>
+        </w:rPr>
+        <w:t xml:space="preserve">. (2022). Brazil Inflation Forecast 2019-2024 and up to 2060, de </w:t>
+      </w:r>
+      <w:proofErr w:type="spellStart"/>
+      <w:r>
+        <w:rPr>
+          <w:color w:val="000000"/>
+          <w:lang w:val="en-US"/>
+        </w:rPr>
+        <w:t>Knoema</w:t>
+      </w:r>
+      <w:proofErr w:type="spellEnd"/>
+      <w:r>
+        <w:rPr>
+          <w:color w:val="000000"/>
+          <w:lang w:val="en-US"/>
+        </w:rPr>
         <w:t xml:space="preserve"> website: </w:t>
       </w:r>
-      <w:hyperlink r:id="rId49" w:history="1">
+      <w:hyperlink r:id="rId55" w:history="1">
         <w:r>
           <w:rPr>
             <w:rStyle w:val="Hyperlink"/>
@@ -12718,9 +13771,30 @@
           <w:color w:val="000000"/>
           <w:lang w:val="en-US"/>
         </w:rPr>
-        <w:t xml:space="preserve">6. Our World in Data. (2019). Urbanization, de Our World in Data website: </w:t>
-      </w:r>
-      <w:hyperlink r:id="rId50" w:history="1">
+        <w:t>[</w:t>
+      </w:r>
+      <w:r>
+        <w:rPr>
+          <w:color w:val="000000"/>
+          <w:lang w:val="en-US"/>
+        </w:rPr>
+        <w:t>6</w:t>
+      </w:r>
+      <w:r>
+        <w:rPr>
+          <w:color w:val="000000"/>
+          <w:lang w:val="en-US"/>
+        </w:rPr>
+        <w:t>]</w:t>
+      </w:r>
+      <w:r>
+        <w:rPr>
+          <w:color w:val="000000"/>
+          <w:lang w:val="en-US"/>
+        </w:rPr>
+        <w:t xml:space="preserve">. Our World in Data. (2019). Urbanization, de Our World in Data website: </w:t>
+      </w:r>
+      <w:hyperlink r:id="rId56" w:history="1">
         <w:r>
           <w:rPr>
             <w:rStyle w:val="Hyperlink"/>
@@ -12744,6 +13818,9 @@
         <w:pStyle w:val="NormalWeb"/>
         <w:spacing w:before="0" w:beforeAutospacing="0" w:after="0" w:afterAutospacing="0"/>
         <w:rPr>
+          <w:rStyle w:val="Hyperlink"/>
+          <w:rFonts w:eastAsiaTheme="majorEastAsia"/>
+          <w:color w:val="0563C1"/>
           <w:lang w:val="en-US"/>
         </w:rPr>
       </w:pPr>
@@ -12752,26 +13829,424 @@
           <w:color w:val="000000"/>
           <w:lang w:val="en-US"/>
         </w:rPr>
-        <w:t xml:space="preserve">7. United Nations. (2018). 2018 Revision of World Urbanization Prospects, de United Nations website: </w:t>
-      </w:r>
-      <w:hyperlink r:id="rId51" w:history="1">
+        <w:t>[</w:t>
+      </w:r>
+      <w:r>
+        <w:rPr>
+          <w:color w:val="000000"/>
+          <w:lang w:val="en-US"/>
+        </w:rPr>
+        <w:t>7</w:t>
+      </w:r>
+      <w:r>
+        <w:rPr>
+          <w:color w:val="000000"/>
+          <w:lang w:val="en-US"/>
+        </w:rPr>
+        <w:t>]</w:t>
+      </w:r>
+      <w:r>
+        <w:rPr>
+          <w:color w:val="000000"/>
+          <w:lang w:val="en-US"/>
+        </w:rPr>
+        <w:t xml:space="preserve">. United Nations. (2018). 2018 Revision of World Urbanization Prospects, de United Nations website: </w:t>
+      </w:r>
+      <w:hyperlink r:id="rId57" w:history="1">
         <w:r>
           <w:rPr>
             <w:rStyle w:val="Hyperlink"/>
-            <w:rFonts w:eastAsiaTheme="majorEastAsia"/>
-            <w:color w:val="0563C1"/>
             <w:lang w:val="en-US"/>
           </w:rPr>
-          <w:t>https://population.un.org</w:t>
+          <w:t>https://www.un.org</w:t>
         </w:r>
       </w:hyperlink>
     </w:p>
     <w:p>
       <w:pPr>
-        <w:rPr>
+        <w:pStyle w:val="NormalWeb"/>
+        <w:rPr>
+          <w:rFonts w:ascii="TimesNewRomanPS" w:hAnsi="TimesNewRomanPS"/>
+          <w:sz w:val="22"/>
+          <w:szCs w:val="22"/>
           <w:lang w:val="en-US"/>
         </w:rPr>
       </w:pPr>
+      <w:r>
+        <w:rPr>
+          <w:rStyle w:val="Hyperlink"/>
+          <w:rFonts w:eastAsiaTheme="majorEastAsia"/>
+          <w:color w:val="000000" w:themeColor="text1"/>
+          <w:u w:val="none"/>
+          <w:lang w:val="en-US"/>
+        </w:rPr>
+        <w:t>[</w:t>
+      </w:r>
+      <w:r>
+        <w:rPr>
+          <w:rStyle w:val="Hyperlink"/>
+          <w:rFonts w:eastAsiaTheme="majorEastAsia"/>
+          <w:color w:val="000000" w:themeColor="text1"/>
+          <w:u w:val="none"/>
+          <w:lang w:val="en-US"/>
+        </w:rPr>
+        <w:t>8</w:t>
+      </w:r>
+      <w:r>
+        <w:rPr>
+          <w:rStyle w:val="Hyperlink"/>
+          <w:rFonts w:eastAsiaTheme="majorEastAsia"/>
+          <w:color w:val="000000" w:themeColor="text1"/>
+          <w:u w:val="none"/>
+          <w:lang w:val="en-US"/>
+        </w:rPr>
+        <w:t>]</w:t>
+      </w:r>
+      <w:r>
+        <w:rPr>
+          <w:rStyle w:val="Hyperlink"/>
+          <w:rFonts w:eastAsiaTheme="majorEastAsia"/>
+          <w:color w:val="000000" w:themeColor="text1"/>
+          <w:u w:val="none"/>
+          <w:lang w:val="en-US"/>
+        </w:rPr>
+        <w:t>.</w:t>
+      </w:r>
+      <w:r>
+        <w:rPr>
+          <w:rStyle w:val="Hyperlink"/>
+          <w:rFonts w:eastAsiaTheme="majorEastAsia"/>
+          <w:color w:val="000000" w:themeColor="text1"/>
+          <w:u w:val="none"/>
+          <w:lang w:val="en-US"/>
+        </w:rPr>
+        <w:t xml:space="preserve"> </w:t>
+      </w:r>
+      <w:proofErr w:type="spellStart"/>
+      <w:r>
+        <w:rPr>
+          <w:lang w:val="en-US"/>
+        </w:rPr>
+        <w:t>Nnaemeka</w:t>
+      </w:r>
+      <w:proofErr w:type="spellEnd"/>
+      <w:r>
+        <w:rPr>
+          <w:lang w:val="en-US"/>
+        </w:rPr>
+        <w:t xml:space="preserve"> V</w:t>
+      </w:r>
+      <w:r>
+        <w:rPr>
+          <w:lang w:val="en-US"/>
+        </w:rPr>
+        <w:t xml:space="preserve">., </w:t>
+      </w:r>
+      <w:proofErr w:type="spellStart"/>
+      <w:r>
+        <w:rPr>
+          <w:lang w:val="en-US"/>
+        </w:rPr>
+        <w:t>Zorig</w:t>
+      </w:r>
+      <w:proofErr w:type="spellEnd"/>
+      <w:r>
+        <w:rPr>
+          <w:lang w:val="en-US"/>
+        </w:rPr>
+        <w:t xml:space="preserve"> B</w:t>
+      </w:r>
+      <w:r>
+        <w:rPr>
+          <w:lang w:val="en-US"/>
+        </w:rPr>
+        <w:t xml:space="preserve">., </w:t>
+      </w:r>
+      <w:r>
+        <w:rPr>
+          <w:lang w:val="en-US"/>
+        </w:rPr>
+        <w:t>Samson D.</w:t>
+      </w:r>
+      <w:r>
+        <w:rPr>
+          <w:lang w:val="en-US"/>
+        </w:rPr>
+        <w:t xml:space="preserve">, </w:t>
+      </w:r>
+      <w:r>
+        <w:rPr>
+          <w:i/>
+          <w:iCs/>
+          <w:lang w:val="en-US"/>
+        </w:rPr>
+        <w:t>Energy Technology Innovation in Brazil</w:t>
+      </w:r>
+      <w:r>
+        <w:rPr>
+          <w:rFonts w:ascii="TimesNewRomanPS" w:hAnsi="TimesNewRomanPS"/>
+          <w:sz w:val="28"/>
+          <w:szCs w:val="28"/>
+          <w:lang w:val="en-US"/>
+        </w:rPr>
+        <w:t xml:space="preserve">, </w:t>
+      </w:r>
+      <w:r>
+        <w:rPr>
+          <w:rFonts w:ascii="TimesNewRomanPS" w:hAnsi="TimesNewRomanPS"/>
+          <w:sz w:val="22"/>
+          <w:szCs w:val="22"/>
+          <w:lang w:val="en-US"/>
+        </w:rPr>
+        <w:t>International Journal of Energy Economics and Policy Vol. 5, No. 1, 2015, pp.263-287</w:t>
+      </w:r>
+      <w:r>
+        <w:rPr>
+          <w:rFonts w:ascii="TimesNewRomanPS" w:hAnsi="TimesNewRomanPS"/>
+          <w:sz w:val="22"/>
+          <w:szCs w:val="22"/>
+          <w:lang w:val="en-US"/>
+        </w:rPr>
+        <w:br/>
+        <w:t>ISSN: 2146-4553</w:t>
+      </w:r>
+      <w:r>
+        <w:rPr>
+          <w:rFonts w:ascii="TimesNewRomanPS" w:hAnsi="TimesNewRomanPS"/>
+          <w:sz w:val="22"/>
+          <w:szCs w:val="22"/>
+          <w:lang w:val="en-US"/>
+        </w:rPr>
+        <w:t>.</w:t>
+      </w:r>
+    </w:p>
+    <w:p>
+      <w:pPr>
+        <w:rPr>
+          <w:lang w:val="en-US"/>
+        </w:rPr>
+      </w:pPr>
+      <w:r>
+        <w:rPr>
+          <w:rFonts w:ascii="TimesNewRomanPS" w:hAnsi="TimesNewRomanPS"/>
+          <w:sz w:val="22"/>
+          <w:szCs w:val="22"/>
+          <w:lang w:val="en-US"/>
+        </w:rPr>
+        <w:t xml:space="preserve">[9]. </w:t>
+      </w:r>
+      <w:r>
+        <w:rPr>
+          <w:rFonts w:ascii="TimesNewRomanPS" w:hAnsi="TimesNewRomanPS"/>
+          <w:i/>
+          <w:iCs/>
+          <w:lang w:val="en-US"/>
+        </w:rPr>
+        <w:t xml:space="preserve">BRICS </w:t>
+      </w:r>
+      <w:r>
+        <w:rPr>
+          <w:rFonts w:ascii="TimesNewRomanPS" w:hAnsi="TimesNewRomanPS"/>
+          <w:i/>
+          <w:iCs/>
+          <w:lang w:val="en-US"/>
+        </w:rPr>
+        <w:t>E</w:t>
+      </w:r>
+      <w:r>
+        <w:rPr>
+          <w:rFonts w:ascii="TimesNewRomanPS" w:hAnsi="TimesNewRomanPS"/>
+          <w:i/>
+          <w:iCs/>
+          <w:lang w:val="en-US"/>
+        </w:rPr>
+        <w:t xml:space="preserve">nergy </w:t>
+      </w:r>
+      <w:r>
+        <w:rPr>
+          <w:rFonts w:ascii="TimesNewRomanPS" w:hAnsi="TimesNewRomanPS"/>
+          <w:i/>
+          <w:iCs/>
+          <w:lang w:val="en-US"/>
+        </w:rPr>
+        <w:t>T</w:t>
+      </w:r>
+      <w:r>
+        <w:rPr>
+          <w:rFonts w:ascii="TimesNewRomanPS" w:hAnsi="TimesNewRomanPS"/>
+          <w:i/>
+          <w:iCs/>
+          <w:lang w:val="en-US"/>
+        </w:rPr>
+        <w:t xml:space="preserve">echnology </w:t>
+      </w:r>
+      <w:r>
+        <w:rPr>
+          <w:rFonts w:ascii="TimesNewRomanPS" w:hAnsi="TimesNewRomanPS"/>
+          <w:i/>
+          <w:iCs/>
+          <w:lang w:val="en-US"/>
+        </w:rPr>
+        <w:t>R</w:t>
+      </w:r>
+      <w:r>
+        <w:rPr>
+          <w:rFonts w:ascii="TimesNewRomanPS" w:hAnsi="TimesNewRomanPS"/>
+          <w:i/>
+          <w:iCs/>
+          <w:lang w:val="en-US"/>
+        </w:rPr>
+        <w:t>eport</w:t>
+      </w:r>
+      <w:r>
+        <w:rPr>
+          <w:rFonts w:ascii="TimesNewRomanPS" w:hAnsi="TimesNewRomanPS"/>
+          <w:i/>
+          <w:iCs/>
+          <w:lang w:val="en-US"/>
+        </w:rPr>
+        <w:t xml:space="preserve"> 2021,</w:t>
+      </w:r>
+      <w:r>
+        <w:rPr>
+          <w:lang w:val="en-US"/>
+        </w:rPr>
+        <w:t xml:space="preserve"> </w:t>
+      </w:r>
+      <w:r>
+        <w:rPr>
+          <w:lang w:val="en-US"/>
+        </w:rPr>
+        <w:t xml:space="preserve">Indian Council for Research on International Economic Relations (ICRIER) Plot No. 16-17 </w:t>
+      </w:r>
+      <w:proofErr w:type="spellStart"/>
+      <w:r>
+        <w:rPr>
+          <w:lang w:val="en-US"/>
+        </w:rPr>
+        <w:t>Pushp</w:t>
+      </w:r>
+      <w:proofErr w:type="spellEnd"/>
+      <w:r>
+        <w:rPr>
+          <w:lang w:val="en-US"/>
+        </w:rPr>
+        <w:t xml:space="preserve"> </w:t>
+      </w:r>
+      <w:proofErr w:type="spellStart"/>
+      <w:r>
+        <w:rPr>
+          <w:lang w:val="en-US"/>
+        </w:rPr>
+        <w:t>Vihar</w:t>
+      </w:r>
+      <w:proofErr w:type="spellEnd"/>
+      <w:r>
+        <w:rPr>
+          <w:lang w:val="en-US"/>
+        </w:rPr>
+        <w:t xml:space="preserve"> Institutional Area, Sector 6, Saket New Delhi – 110017 India</w:t>
+      </w:r>
+      <w:r>
+        <w:rPr>
+          <w:lang w:val="en-US"/>
+        </w:rPr>
+        <w:t>.</w:t>
+      </w:r>
+    </w:p>
+    <w:p>
+      <w:pPr>
+        <w:pStyle w:val="NormalWeb"/>
+        <w:rPr>
+          <w:lang w:val="en-US"/>
+        </w:rPr>
+      </w:pPr>
+      <w:r>
+        <w:rPr>
+          <w:lang w:val="en-US"/>
+        </w:rPr>
+        <w:t xml:space="preserve">[10]. </w:t>
+      </w:r>
+      <w:proofErr w:type="spellStart"/>
+      <w:r>
+        <w:rPr>
+          <w:lang w:val="en-US"/>
+        </w:rPr>
+        <w:t>E</w:t>
+      </w:r>
+      <w:r>
+        <w:rPr>
+          <w:lang w:val="en-US"/>
+        </w:rPr>
+        <w:t>ne</w:t>
+      </w:r>
+      <w:r>
+        <w:rPr>
+          <w:lang w:val="en-US"/>
+        </w:rPr>
+        <w:t>r</w:t>
+      </w:r>
+      <w:r>
+        <w:rPr>
+          <w:lang w:val="en-US"/>
+        </w:rPr>
+        <w:t>outlook</w:t>
+      </w:r>
+      <w:proofErr w:type="spellEnd"/>
+      <w:r>
+        <w:rPr>
+          <w:lang w:val="en-US"/>
+        </w:rPr>
+        <w:t xml:space="preserve">. </w:t>
+      </w:r>
+      <w:r>
+        <w:rPr>
+          <w:color w:val="000000"/>
+          <w:lang w:val="en-US"/>
+        </w:rPr>
+        <w:t>website:</w:t>
+      </w:r>
+      <w:r>
+        <w:rPr>
+          <w:color w:val="000000"/>
+          <w:lang w:val="en-US"/>
+        </w:rPr>
+        <w:t xml:space="preserve"> </w:t>
+      </w:r>
+      <w:hyperlink r:id="rId58" w:history="1">
+        <w:r>
+          <w:rPr>
+            <w:rStyle w:val="Hyperlink"/>
+            <w:lang w:val="en-US"/>
+          </w:rPr>
+          <w:t>https://eneroutlook.enerdata.net</w:t>
+        </w:r>
+      </w:hyperlink>
+    </w:p>
+    <w:p>
+      <w:pPr>
+        <w:pStyle w:val="NormalWeb"/>
+        <w:rPr>
+          <w:lang w:val="en-US"/>
+        </w:rPr>
+      </w:pPr>
+    </w:p>
+    <w:p>
+      <w:pPr>
+        <w:pStyle w:val="NormalWeb"/>
+        <w:spacing w:before="0" w:beforeAutospacing="0" w:after="0" w:afterAutospacing="0"/>
+        <w:rPr>
+          <w:color w:val="000000" w:themeColor="text1"/>
+          <w:lang w:val="en-US"/>
+        </w:rPr>
+      </w:pPr>
+    </w:p>
+    <w:p>
+      <w:pPr>
+        <w:rPr>
+          <w:lang w:val="en-US"/>
+        </w:rPr>
+      </w:pPr>
     </w:p>
     <w:p>
       <w:pPr>
@@ -12797,8 +14272,8 @@
       </w:pPr>
     </w:p>
     <w:sectPr>
-      <w:headerReference w:type="default" r:id="rId52"/>
-      <w:headerReference w:type="first" r:id="rId53"/>
+      <w:headerReference w:type="default" r:id="rId59"/>
+      <w:headerReference w:type="first" r:id="rId60"/>
       <w:pgSz w:w="11906" w:h="16838"/>
       <w:pgMar w:top="1417" w:right="1701" w:bottom="1417" w:left="1701" w:header="708" w:footer="708" w:gutter="0"/>
       <w:pgNumType w:start="1"/>
@@ -12808,6 +14283,124 @@
     </w:sectPr>
   </w:body>
 </w:document>
+</file>
+
+<file path=word/comments.xml><?xml version="1.0" encoding="utf-8"?>
+<w:comments xmlns:wpc="http://schemas.microsoft.com/office/word/2010/wordprocessingCanvas" xmlns:cx="http://schemas.microsoft.com/office/drawing/2014/chartex" xmlns:cx1="http://schemas.microsoft.com/office/drawing/2015/9/8/chartex" xmlns:cx2="http://schemas.microsoft.com/office/drawing/2015/10/21/chartex" xmlns:cx3="http://schemas.microsoft.com/office/drawing/2016/5/9/chartex" xmlns:cx4="http://schemas.microsoft.com/office/drawing/2016/5/10/chartex" xmlns:cx5="http://schemas.microsoft.com/office/drawing/2016/5/11/chartex" xmlns:cx6="http://schemas.microsoft.com/office/drawing/2016/5/12/chartex" xmlns:cx7="http://schemas.microsoft.com/office/drawing/2016/5/13/chartex" xmlns:cx8="http://schemas.microsoft.com/office/drawing/2016/5/14/chartex" xmlns:mc="http://schemas.openxmlformats.org/markup-compatibility/2006" xmlns:aink="http://schemas.microsoft.com/office/drawing/2016/ink" xmlns:am3d="http://schemas.microsoft.com/office/drawing/2017/model3d" xmlns:o="urn:schemas-microsoft-com:office:office" xmlns:oel="http://schemas.microsoft.com/office/2019/extlst" xmlns:r="http://schemas.openxmlformats.org/officeDocument/2006/relationships" xmlns:m="http://schemas.openxmlformats.org/officeDocument/2006/math" xmlns:v="urn:schemas-microsoft-com:vml" xmlns:wp14="http://schemas.microsoft.com/office/word/2010/wordprocessingDrawing" xmlns:wp="http://schemas.openxmlformats.org/drawingml/2006/wordprocessingDrawing" xmlns:w10="urn:schemas-microsoft-com:office:word" xmlns:w="http://schemas.openxmlformats.org/wordprocessingml/2006/main" xmlns:w14="http://schemas.microsoft.com/office/word/2010/wordml" xmlns:w15="http://schemas.microsoft.com/office/word/2012/wordml" xmlns:w16cex="http://schemas.microsoft.com/office/word/2018/wordml/cex" xmlns:w16cid="http://schemas.microsoft.com/office/word/2016/wordml/cid" xmlns:w16="http://schemas.microsoft.com/office/word/2018/wordml" xmlns:w16sdtdh="http://schemas.microsoft.com/office/word/2020/wordml/sdtdatahash" xmlns:w16se="http://schemas.microsoft.com/office/word/2015/wordml/symex" xmlns:wpg="http://schemas.microsoft.com/office/word/2010/wordprocessingGroup" xmlns:wpi="http://schemas.microsoft.com/office/word/2010/wordprocessingInk" xmlns:wne="http://schemas.microsoft.com/office/word/2006/wordml" xmlns:wps="http://schemas.microsoft.com/office/word/2010/wordprocessingShape" mc:Ignorable="w14 w15 w16se w16cid w16 w16cex w16sdtdh wp14">
+  <w:comment w:id="20" w:author="Ruth Fernandez Padilla" w:date="2023-09-18T20:39:00Z" w:initials="RFP">
+    <w:p>
+      <w:pPr>
+        <w:pStyle w:val="CommentText"/>
+      </w:pPr>
+      <w:r>
+        <w:rPr>
+          <w:rStyle w:val="CommentReference"/>
+        </w:rPr>
+        <w:annotationRef/>
+      </w:r>
+      <w:r>
+        <w:t xml:space="preserve">Aclaro que es “dentro del modelo” que creamos, porque en realidad las algunas de tendencias no están alineadas con el futuro sustentable que se busca, </w:t>
+      </w:r>
+      <w:proofErr w:type="spellStart"/>
+      <w:r>
+        <w:t>ej</w:t>
+      </w:r>
+      <w:proofErr w:type="spellEnd"/>
+      <w:r>
+        <w:t>: en el caso del CARBON</w:t>
+      </w:r>
+    </w:p>
+  </w:comment>
+  <w:comment w:id="21" w:author="Ruth Fernandez Padilla" w:date="2023-09-18T20:34:00Z" w:initials="RFP">
+    <w:p>
+      <w:pPr>
+        <w:pStyle w:val="CommentText"/>
+      </w:pPr>
+      <w:r>
+        <w:rPr>
+          <w:rStyle w:val="CommentReference"/>
+        </w:rPr>
+        <w:annotationRef/>
+      </w:r>
+      <w:r>
+        <w:t xml:space="preserve">Tenemos que preparar la respuesta para esta parte de la predicción…si bien hemos aclarado allá arriba que estas predicciones están </w:t>
+      </w:r>
+      <w:r>
+        <w:rPr>
+          <w:i/>
+          <w:iCs/>
+        </w:rPr>
+        <w:t>“basadas en el supuesto de que la distribución de las fuentes de energía seguirá siendo coherente con las tendencias históricas recientes.”</w:t>
+      </w:r>
+      <w:r>
+        <w:rPr>
+          <w:i/>
+          <w:iCs/>
+        </w:rPr>
+        <w:t xml:space="preserve"> </w:t>
+      </w:r>
+      <w:r>
+        <w:t xml:space="preserve">lo ideal seria que Brasil se descarbonice…lo lógico </w:t>
+      </w:r>
+      <w:proofErr w:type="spellStart"/>
+      <w:r>
+        <w:t>seria</w:t>
+      </w:r>
+      <w:proofErr w:type="spellEnd"/>
+      <w:r>
+        <w:t xml:space="preserve"> que esta </w:t>
+      </w:r>
+      <w:proofErr w:type="spellStart"/>
+      <w:r>
+        <w:t>predic</w:t>
+      </w:r>
+      <w:proofErr w:type="spellEnd"/>
+      <w:r>
+        <w:t xml:space="preserve"> decrezca y que tenga tendencia a la baja…no a la alta…</w:t>
+      </w:r>
+    </w:p>
+  </w:comment>
+  <w:comment w:id="23" w:author="Ruth Fernandez Padilla" w:date="2023-09-18T21:01:00Z" w:initials="RFP">
+    <w:p>
+      <w:pPr>
+        <w:pStyle w:val="CommentText"/>
+      </w:pPr>
+      <w:r>
+        <w:rPr>
+          <w:rStyle w:val="CommentReference"/>
+        </w:rPr>
+        <w:annotationRef/>
+      </w:r>
+      <w:r>
+        <w:t>@Antonio</w:t>
+      </w:r>
+    </w:p>
+  </w:comment>
+</w:comments>
+</file>
+
+<file path=word/commentsExtended.xml><?xml version="1.0" encoding="utf-8"?>
+<w15:commentsEx xmlns:wpc="http://schemas.microsoft.com/office/word/2010/wordprocessingCanvas" xmlns:cx="http://schemas.microsoft.com/office/drawing/2014/chartex" xmlns:cx1="http://schemas.microsoft.com/office/drawing/2015/9/8/chartex" xmlns:cx2="http://schemas.microsoft.com/office/drawing/2015/10/21/chartex" xmlns:cx3="http://schemas.microsoft.com/office/drawing/2016/5/9/chartex" xmlns:cx4="http://schemas.microsoft.com/office/drawing/2016/5/10/chartex" xmlns:cx5="http://schemas.microsoft.com/office/drawing/2016/5/11/chartex" xmlns:cx6="http://schemas.microsoft.com/office/drawing/2016/5/12/chartex" xmlns:cx7="http://schemas.microsoft.com/office/drawing/2016/5/13/chartex" xmlns:cx8="http://schemas.microsoft.com/office/drawing/2016/5/14/chartex" xmlns:mc="http://schemas.openxmlformats.org/markup-compatibility/2006" xmlns:aink="http://schemas.microsoft.com/office/drawing/2016/ink" xmlns:am3d="http://schemas.microsoft.com/office/drawing/2017/model3d" xmlns:o="urn:schemas-microsoft-com:office:office" xmlns:oel="http://schemas.microsoft.com/office/2019/extlst" xmlns:r="http://schemas.openxmlformats.org/officeDocument/2006/relationships" xmlns:m="http://schemas.openxmlformats.org/officeDocument/2006/math" xmlns:v="urn:schemas-microsoft-com:vml" xmlns:wp14="http://schemas.microsoft.com/office/word/2010/wordprocessingDrawing" xmlns:wp="http://schemas.openxmlformats.org/drawingml/2006/wordprocessingDrawing" xmlns:w10="urn:schemas-microsoft-com:office:word" xmlns:w="http://schemas.openxmlformats.org/wordprocessingml/2006/main" xmlns:w14="http://schemas.microsoft.com/office/word/2010/wordml" xmlns:w15="http://schemas.microsoft.com/office/word/2012/wordml" xmlns:w16cex="http://schemas.microsoft.com/office/word/2018/wordml/cex" xmlns:w16cid="http://schemas.microsoft.com/office/word/2016/wordml/cid" xmlns:w16="http://schemas.microsoft.com/office/word/2018/wordml" xmlns:w16sdtdh="http://schemas.microsoft.com/office/word/2020/wordml/sdtdatahash" xmlns:w16se="http://schemas.microsoft.com/office/word/2015/wordml/symex" xmlns:wpg="http://schemas.microsoft.com/office/word/2010/wordprocessingGroup" xmlns:wpi="http://schemas.microsoft.com/office/word/2010/wordprocessingInk" xmlns:wne="http://schemas.microsoft.com/office/word/2006/wordml" xmlns:wps="http://schemas.microsoft.com/office/word/2010/wordprocessingShape" mc:Ignorable="w14 w15 w16se w16cid w16 w16cex w16sdtdh wp14">
+  <w15:commentEx w15:paraId="4EE1C4AE" w15:done="0"/>
+  <w15:commentEx w15:paraId="1744FF79" w15:done="0"/>
+  <w15:commentEx w15:paraId="6B18A13B" w15:done="0"/>
+</w15:commentsEx>
+</file>
+
+<file path=word/commentsExtensible.xml><?xml version="1.0" encoding="utf-8"?>
+<w16cex:commentsExtensible xmlns:wpc="http://schemas.microsoft.com/office/word/2010/wordprocessingCanvas" xmlns:cx="http://schemas.microsoft.com/office/drawing/2014/chartex" xmlns:cx1="http://schemas.microsoft.com/office/drawing/2015/9/8/chartex" xmlns:cx2="http://schemas.microsoft.com/office/drawing/2015/10/21/chartex" xmlns:cx3="http://schemas.microsoft.com/office/drawing/2016/5/9/chartex" xmlns:cx4="http://schemas.microsoft.com/office/drawing/2016/5/10/chartex" xmlns:cx5="http://schemas.microsoft.com/office/drawing/2016/5/11/chartex" xmlns:cx6="http://schemas.microsoft.com/office/drawing/2016/5/12/chartex" xmlns:cx7="http://schemas.microsoft.com/office/drawing/2016/5/13/chartex" xmlns:cx8="http://schemas.microsoft.com/office/drawing/2016/5/14/chartex" xmlns:mc="http://schemas.openxmlformats.org/markup-compatibility/2006" xmlns:aink="http://schemas.microsoft.com/office/drawing/2016/ink" xmlns:am3d="http://schemas.microsoft.com/office/drawing/2017/model3d" xmlns:o="urn:schemas-microsoft-com:office:office" xmlns:oel="http://schemas.microsoft.com/office/2019/extlst" xmlns:r="http://schemas.openxmlformats.org/officeDocument/2006/relationships" xmlns:m="http://schemas.openxmlformats.org/officeDocument/2006/math" xmlns:v="urn:schemas-microsoft-com:vml" xmlns:wp14="http://schemas.microsoft.com/office/word/2010/wordprocessingDrawing" xmlns:wp="http://schemas.openxmlformats.org/drawingml/2006/wordprocessingDrawing" xmlns:w10="urn:schemas-microsoft-com:office:word" xmlns:w="http://schemas.openxmlformats.org/wordprocessingml/2006/main" xmlns:w14="http://schemas.microsoft.com/office/word/2010/wordml" xmlns:w15="http://schemas.microsoft.com/office/word/2012/wordml" xmlns:w16cex="http://schemas.microsoft.com/office/word/2018/wordml/cex" xmlns:w16cid="http://schemas.microsoft.com/office/word/2016/wordml/cid" xmlns:w16="http://schemas.microsoft.com/office/word/2018/wordml" xmlns:w16sdtdh="http://schemas.microsoft.com/office/word/2020/wordml/sdtdatahash" xmlns:w16se="http://schemas.microsoft.com/office/word/2015/wordml/symex" xmlns:wpg="http://schemas.microsoft.com/office/word/2010/wordprocessingGroup" xmlns:wpi="http://schemas.microsoft.com/office/word/2010/wordprocessingInk" xmlns:wne="http://schemas.microsoft.com/office/word/2006/wordml" xmlns:wps="http://schemas.microsoft.com/office/word/2010/wordprocessingShape" mc:Ignorable="w14 w15 w16se w16cid w16 w16cex w16sdtdh wp14">
+  <w16cex:commentExtensible w16cex:durableId="28B3341F" w16cex:dateUtc="2023-09-19T00:39:00Z"/>
+  <w16cex:commentExtensible w16cex:durableId="28B332D8" w16cex:dateUtc="2023-09-19T00:34:00Z"/>
+  <w16cex:commentExtensible w16cex:durableId="28B33910" w16cex:dateUtc="2023-09-19T01:01:00Z"/>
+</w16cex:commentsExtensible>
+</file>
+
+<file path=word/commentsIds.xml><?xml version="1.0" encoding="utf-8"?>
+<w16cid:commentsIds xmlns:wpc="http://schemas.microsoft.com/office/word/2010/wordprocessingCanvas" xmlns:cx="http://schemas.microsoft.com/office/drawing/2014/chartex" xmlns:cx1="http://schemas.microsoft.com/office/drawing/2015/9/8/chartex" xmlns:cx2="http://schemas.microsoft.com/office/drawing/2015/10/21/chartex" xmlns:cx3="http://schemas.microsoft.com/office/drawing/2016/5/9/chartex" xmlns:cx4="http://schemas.microsoft.com/office/drawing/2016/5/10/chartex" xmlns:cx5="http://schemas.microsoft.com/office/drawing/2016/5/11/chartex" xmlns:cx6="http://schemas.microsoft.com/office/drawing/2016/5/12/chartex" xmlns:cx7="http://schemas.microsoft.com/office/drawing/2016/5/13/chartex" xmlns:cx8="http://schemas.microsoft.com/office/drawing/2016/5/14/chartex" xmlns:mc="http://schemas.openxmlformats.org/markup-compatibility/2006" xmlns:aink="http://schemas.microsoft.com/office/drawing/2016/ink" xmlns:am3d="http://schemas.microsoft.com/office/drawing/2017/model3d" xmlns:o="urn:schemas-microsoft-com:office:office" xmlns:oel="http://schemas.microsoft.com/office/2019/extlst" xmlns:r="http://schemas.openxmlformats.org/officeDocument/2006/relationships" xmlns:m="http://schemas.openxmlformats.org/officeDocument/2006/math" xmlns:v="urn:schemas-microsoft-com:vml" xmlns:wp14="http://schemas.microsoft.com/office/word/2010/wordprocessingDrawing" xmlns:wp="http://schemas.openxmlformats.org/drawingml/2006/wordprocessingDrawing" xmlns:w10="urn:schemas-microsoft-com:office:word" xmlns:w="http://schemas.openxmlformats.org/wordprocessingml/2006/main" xmlns:w14="http://schemas.microsoft.com/office/word/2010/wordml" xmlns:w15="http://schemas.microsoft.com/office/word/2012/wordml" xmlns:w16cex="http://schemas.microsoft.com/office/word/2018/wordml/cex" xmlns:w16cid="http://schemas.microsoft.com/office/word/2016/wordml/cid" xmlns:w16="http://schemas.microsoft.com/office/word/2018/wordml" xmlns:w16sdtdh="http://schemas.microsoft.com/office/word/2020/wordml/sdtdatahash" xmlns:w16se="http://schemas.microsoft.com/office/word/2015/wordml/symex" xmlns:wpg="http://schemas.microsoft.com/office/word/2010/wordprocessingGroup" xmlns:wpi="http://schemas.microsoft.com/office/word/2010/wordprocessingInk" xmlns:wne="http://schemas.microsoft.com/office/word/2006/wordml" xmlns:wps="http://schemas.microsoft.com/office/word/2010/wordprocessingShape" mc:Ignorable="w14 w15 w16se w16cid w16 w16cex w16sdtdh wp14">
+  <w16cid:commentId w16cid:paraId="4EE1C4AE" w16cid:durableId="28B3341F"/>
+  <w16cid:commentId w16cid:paraId="1744FF79" w16cid:durableId="28B332D8"/>
+  <w16cid:commentId w16cid:paraId="6B18A13B" w16cid:durableId="28B33910"/>
+</w16cid:commentsIds>
 </file>
 
 <file path=word/endnotes.xml><?xml version="1.0" encoding="utf-8"?>
@@ -16453,88 +18046,96 @@
       </w:rPr>
     </w:lvl>
   </w:abstractNum>
-  <w:num w:numId="1" w16cid:durableId="1464620987">
+  <w:num w:numId="1" w16cid:durableId="1674529125">
     <w:abstractNumId w:val="18"/>
   </w:num>
-  <w:num w:numId="2" w16cid:durableId="779641633">
+  <w:num w:numId="2" w16cid:durableId="315839386">
     <w:abstractNumId w:val="25"/>
   </w:num>
-  <w:num w:numId="3" w16cid:durableId="1695687904">
+  <w:num w:numId="3" w16cid:durableId="2014453244">
     <w:abstractNumId w:val="7"/>
   </w:num>
-  <w:num w:numId="4" w16cid:durableId="531697953">
+  <w:num w:numId="4" w16cid:durableId="1183740528">
     <w:abstractNumId w:val="14"/>
   </w:num>
-  <w:num w:numId="5" w16cid:durableId="1559710039">
+  <w:num w:numId="5" w16cid:durableId="146629290">
     <w:abstractNumId w:val="1"/>
   </w:num>
-  <w:num w:numId="6" w16cid:durableId="175582872">
+  <w:num w:numId="6" w16cid:durableId="1705444120">
     <w:abstractNumId w:val="21"/>
   </w:num>
-  <w:num w:numId="7" w16cid:durableId="421146116">
+  <w:num w:numId="7" w16cid:durableId="1930235424">
     <w:abstractNumId w:val="22"/>
   </w:num>
-  <w:num w:numId="8" w16cid:durableId="2099280484">
+  <w:num w:numId="8" w16cid:durableId="353767280">
     <w:abstractNumId w:val="13"/>
   </w:num>
-  <w:num w:numId="9" w16cid:durableId="1163861006">
+  <w:num w:numId="9" w16cid:durableId="182017495">
     <w:abstractNumId w:val="24"/>
   </w:num>
-  <w:num w:numId="10" w16cid:durableId="535654492">
+  <w:num w:numId="10" w16cid:durableId="835073429">
     <w:abstractNumId w:val="15"/>
   </w:num>
-  <w:num w:numId="11" w16cid:durableId="301664816">
+  <w:num w:numId="11" w16cid:durableId="1718434103">
     <w:abstractNumId w:val="26"/>
   </w:num>
-  <w:num w:numId="12" w16cid:durableId="610549751">
+  <w:num w:numId="12" w16cid:durableId="646977365">
     <w:abstractNumId w:val="9"/>
   </w:num>
-  <w:num w:numId="13" w16cid:durableId="1560939808">
+  <w:num w:numId="13" w16cid:durableId="363751291">
     <w:abstractNumId w:val="5"/>
   </w:num>
-  <w:num w:numId="14" w16cid:durableId="1354308130">
+  <w:num w:numId="14" w16cid:durableId="502622743">
     <w:abstractNumId w:val="11"/>
   </w:num>
-  <w:num w:numId="15" w16cid:durableId="1012143833">
+  <w:num w:numId="15" w16cid:durableId="345861243">
     <w:abstractNumId w:val="12"/>
   </w:num>
-  <w:num w:numId="16" w16cid:durableId="1505247588">
+  <w:num w:numId="16" w16cid:durableId="422990156">
     <w:abstractNumId w:val="16"/>
   </w:num>
-  <w:num w:numId="17" w16cid:durableId="1971326636">
+  <w:num w:numId="17" w16cid:durableId="1421413913">
     <w:abstractNumId w:val="3"/>
   </w:num>
-  <w:num w:numId="18" w16cid:durableId="952441412">
+  <w:num w:numId="18" w16cid:durableId="656685652">
     <w:abstractNumId w:val="20"/>
   </w:num>
-  <w:num w:numId="19" w16cid:durableId="58096153">
+  <w:num w:numId="19" w16cid:durableId="1727409075">
     <w:abstractNumId w:val="4"/>
   </w:num>
-  <w:num w:numId="20" w16cid:durableId="1831482313">
+  <w:num w:numId="20" w16cid:durableId="94712218">
     <w:abstractNumId w:val="0"/>
   </w:num>
-  <w:num w:numId="21" w16cid:durableId="1009143970">
+  <w:num w:numId="21" w16cid:durableId="54204068">
     <w:abstractNumId w:val="8"/>
   </w:num>
-  <w:num w:numId="22" w16cid:durableId="2013291957">
+  <w:num w:numId="22" w16cid:durableId="1517764613">
     <w:abstractNumId w:val="2"/>
   </w:num>
-  <w:num w:numId="23" w16cid:durableId="1986356385">
+  <w:num w:numId="23" w16cid:durableId="1426152414">
     <w:abstractNumId w:val="19"/>
   </w:num>
-  <w:num w:numId="24" w16cid:durableId="1451046734">
+  <w:num w:numId="24" w16cid:durableId="462625538">
     <w:abstractNumId w:val="6"/>
   </w:num>
-  <w:num w:numId="25" w16cid:durableId="494108499">
+  <w:num w:numId="25" w16cid:durableId="491335243">
     <w:abstractNumId w:val="10"/>
   </w:num>
-  <w:num w:numId="26" w16cid:durableId="2104833344">
+  <w:num w:numId="26" w16cid:durableId="839781220">
     <w:abstractNumId w:val="23"/>
   </w:num>
-  <w:num w:numId="27" w16cid:durableId="824901870">
+  <w:num w:numId="27" w16cid:durableId="1773429672">
     <w:abstractNumId w:val="17"/>
   </w:num>
 </w:numbering>
+</file>
+
+<file path=word/people.xml><?xml version="1.0" encoding="utf-8"?>
+<w15:people xmlns:wpc="http://schemas.microsoft.com/office/word/2010/wordprocessingCanvas" xmlns:cx="http://schemas.microsoft.com/office/drawing/2014/chartex" xmlns:cx1="http://schemas.microsoft.com/office/drawing/2015/9/8/chartex" xmlns:cx2="http://schemas.microsoft.com/office/drawing/2015/10/21/chartex" xmlns:cx3="http://schemas.microsoft.com/office/drawing/2016/5/9/chartex" xmlns:cx4="http://schemas.microsoft.com/office/drawing/2016/5/10/chartex" xmlns:cx5="http://schemas.microsoft.com/office/drawing/2016/5/11/chartex" xmlns:cx6="http://schemas.microsoft.com/office/drawing/2016/5/12/chartex" xmlns:cx7="http://schemas.microsoft.com/office/drawing/2016/5/13/chartex" xmlns:cx8="http://schemas.microsoft.com/office/drawing/2016/5/14/chartex" xmlns:mc="http://schemas.openxmlformats.org/markup-compatibility/2006" xmlns:aink="http://schemas.microsoft.com/office/drawing/2016/ink" xmlns:am3d="http://schemas.microsoft.com/office/drawing/2017/model3d" xmlns:o="urn:schemas-microsoft-com:office:office" xmlns:oel="http://schemas.microsoft.com/office/2019/extlst" xmlns:r="http://schemas.openxmlformats.org/officeDocument/2006/relationships" xmlns:m="http://schemas.openxmlformats.org/officeDocument/2006/math" xmlns:v="urn:schemas-microsoft-com:vml" xmlns:wp14="http://schemas.microsoft.com/office/word/2010/wordprocessingDrawing" xmlns:wp="http://schemas.openxmlformats.org/drawingml/2006/wordprocessingDrawing" xmlns:w10="urn:schemas-microsoft-com:office:word" xmlns:w="http://schemas.openxmlformats.org/wordprocessingml/2006/main" xmlns:w14="http://schemas.microsoft.com/office/word/2010/wordml" xmlns:w15="http://schemas.microsoft.com/office/word/2012/wordml" xmlns:w16cex="http://schemas.microsoft.com/office/word/2018/wordml/cex" xmlns:w16cid="http://schemas.microsoft.com/office/word/2016/wordml/cid" xmlns:w16="http://schemas.microsoft.com/office/word/2018/wordml" xmlns:w16sdtdh="http://schemas.microsoft.com/office/word/2020/wordml/sdtdatahash" xmlns:w16se="http://schemas.microsoft.com/office/word/2015/wordml/symex" xmlns:wpg="http://schemas.microsoft.com/office/word/2010/wordprocessingGroup" xmlns:wpi="http://schemas.microsoft.com/office/word/2010/wordprocessingInk" xmlns:wne="http://schemas.microsoft.com/office/word/2006/wordml" xmlns:wps="http://schemas.microsoft.com/office/word/2010/wordprocessingShape" mc:Ignorable="w14 w15 w16se w16cid w16 w16cex w16sdtdh wp14">
+  <w15:person w15:author="Ruth Fernandez Padilla">
+    <w15:presenceInfo w15:providerId="Windows Live" w15:userId="2fe98c1b08bd9c6a"/>
+  </w15:person>
+</w15:people>
 </file>
 
 <file path=word/styles.xml><?xml version="1.0" encoding="utf-8"?>
@@ -17331,6 +18932,22 @@
       <w:u w:val="single"/>
     </w:rPr>
   </w:style>
+  <w:style w:type="paragraph" w:styleId="Revision">
+    <w:name w:val="Revision"/>
+    <w:hidden/>
+    <w:uiPriority w:val="99"/>
+    <w:semiHidden/>
+    <w:rsid w:val="00366928"/>
+    <w:pPr>
+      <w:spacing w:after="0" w:line="240" w:lineRule="auto"/>
+    </w:pPr>
+    <w:rPr>
+      <w:rFonts w:ascii="Times New Roman" w:eastAsia="Times New Roman" w:hAnsi="Times New Roman" w:cs="Times New Roman"/>
+      <w:sz w:val="24"/>
+      <w:szCs w:val="24"/>
+      <w:lang w:eastAsia="en-GB"/>
+    </w:rPr>
+  </w:style>
 </w:styles>
 </file>
 

</xml_diff>